<commit_message>
REGISTER SUMMARY: Abbreviate the "Part" reference
Change the reference to the specification part to be just "Part ##",
instead of the full text of the part title.
</commit_message>
<xml_diff>
--- a/Register_Summaries/register_summary_1.3.docx
+++ b/Register_Summaries/register_summary_1.3.docx
@@ -18,7 +18,7 @@
         <w:rPr>
           <w:b/>
         </w:rPr>
-        <w:t>Standards/register_summary_1.3.txt</w:t>
+        <w:t>Register_Summaries/register_summary_1.3.txt</w:t>
       </w:r>
       <w:r>
         <w:rPr>
@@ -27,7 +27,7 @@
         <w:t xml:space="preserve">.  Generated </w:t>
       </w:r>
       <w:r>
-        <w:t>2020-05-07 12:03:18</w:t>
+        <w:t>2020-05-31 15:45:18</w:t>
       </w:r>
     </w:p>
     <w:p>
@@ -144,7 +144,7 @@
           </w:tcPr>
           <w:p>
             <w:r>
-              <w:t>RapidIO Interconnect Specification Part 6: 1x/4x LP-Serial Physical Layer Specification</w:t>
+              <w:t>Part 6</w:t>
             </w:r>
           </w:p>
         </w:tc>
@@ -186,7 +186,7 @@
           </w:tcPr>
           <w:p>
             <w:r>
-              <w:t>RapidIO Interconnect Specification Part 6: 1x/4x LP-Serial Physical Layer Specification</w:t>
+              <w:t>Part 6</w:t>
             </w:r>
           </w:p>
         </w:tc>
@@ -286,7 +286,7 @@
           </w:tcPr>
           <w:p>
             <w:r>
-              <w:t>RapidIO Interconnect Specification Part 6: 1x/4x LP-Serial Physical Layer Specification</w:t>
+              <w:t>Part 6</w:t>
             </w:r>
           </w:p>
         </w:tc>
@@ -411,7 +411,7 @@
           </w:tcPr>
           <w:p>
             <w:r>
-              <w:t>RapidIO Interconnect Specification Part 6: 1x/4x LP-Serial Physical Layer Specification</w:t>
+              <w:t>Part 6</w:t>
             </w:r>
           </w:p>
         </w:tc>
@@ -536,7 +536,7 @@
           </w:tcPr>
           <w:p>
             <w:r>
-              <w:t>RapidIO Interconnect Specification Part 6: 1x/4x LP-Serial Physical Layer Specification</w:t>
+              <w:t>Part 6</w:t>
             </w:r>
           </w:p>
         </w:tc>
@@ -578,7 +578,7 @@
           </w:tcPr>
           <w:p>
             <w:r>
-              <w:t>RapidIO Interconnect Specification Part 6: 1x/4x LP-Serial Physical Layer Specification</w:t>
+              <w:t>Part 6</w:t>
             </w:r>
           </w:p>
         </w:tc>
@@ -620,7 +620,7 @@
           </w:tcPr>
           <w:p>
             <w:r>
-              <w:t>RapidIO Interconnect Specification Part 6: 1x/4x LP-Serial Physical Layer Specification</w:t>
+              <w:t>Part 6</w:t>
             </w:r>
           </w:p>
         </w:tc>
@@ -770,7 +770,7 @@
           </w:tcPr>
           <w:p>
             <w:r>
-              <w:t>RapidIO Interconnect Specification Part 8: Error Management Extensions Specification</w:t>
+              <w:t>Part 8</w:t>
             </w:r>
           </w:p>
         </w:tc>
@@ -812,7 +812,7 @@
           </w:tcPr>
           <w:p>
             <w:r>
-              <w:t>RapidIO Interconnect Specification Part 8: Error Management Extensions Specification</w:t>
+              <w:t>Part 8</w:t>
             </w:r>
           </w:p>
         </w:tc>
@@ -854,7 +854,7 @@
           </w:tcPr>
           <w:p>
             <w:r>
-              <w:t>RapidIO Interconnect Specification Part 8: Error Management Extensions Specification</w:t>
+              <w:t>Part 8</w:t>
             </w:r>
           </w:p>
         </w:tc>
@@ -921,7 +921,7 @@
           </w:tcPr>
           <w:p>
             <w:r>
-              <w:t>RapidIO Interconnect Specification Part 6: 1x/4x LP-Serial Physical Layer Specification</w:t>
+              <w:t>Part 6</w:t>
             </w:r>
           </w:p>
         </w:tc>
@@ -963,7 +963,7 @@
           </w:tcPr>
           <w:p>
             <w:r>
-              <w:t>RapidIO Interconnect Specification Part 6: 1x/4x LP-Serial Physical Layer Specification</w:t>
+              <w:t>Part 6</w:t>
             </w:r>
           </w:p>
         </w:tc>
@@ -1005,7 +1005,7 @@
           </w:tcPr>
           <w:p>
             <w:r>
-              <w:t>RapidIO Interconnect Specification Part 6: 1x/4x LP-Serial Physical Layer Specification</w:t>
+              <w:t>Part 6</w:t>
             </w:r>
           </w:p>
         </w:tc>
@@ -1047,7 +1047,7 @@
           </w:tcPr>
           <w:p>
             <w:r>
-              <w:t>RapidIO Interconnect Specification Part 6: 1x/4x LP-Serial Physical Layer Specification</w:t>
+              <w:t>Part 6</w:t>
             </w:r>
           </w:p>
         </w:tc>
@@ -1089,7 +1089,7 @@
           </w:tcPr>
           <w:p>
             <w:r>
-              <w:t>RapidIO Interconnect Specification Part 6: 1x/4x LP-Serial Physical Layer Specification</w:t>
+              <w:t>Part 6</w:t>
             </w:r>
           </w:p>
         </w:tc>
@@ -1156,7 +1156,7 @@
           </w:tcPr>
           <w:p>
             <w:r>
-              <w:t>RapidIO Interconnect Specification Part 6: 1x/4x LP-Serial Physical Layer Specification</w:t>
+              <w:t>Part 6</w:t>
             </w:r>
           </w:p>
         </w:tc>
@@ -1198,7 +1198,7 @@
           </w:tcPr>
           <w:p>
             <w:r>
-              <w:t>RapidIO Interconnect Specification Part 6: 1x/4x LP-Serial Physical Layer Specification</w:t>
+              <w:t>Part 6</w:t>
             </w:r>
           </w:p>
         </w:tc>
@@ -1240,7 +1240,7 @@
           </w:tcPr>
           <w:p>
             <w:r>
-              <w:t>RapidIO Interconnect Specification Part 6: 1x/4x LP-Serial Physical Layer Specification</w:t>
+              <w:t>Part 6</w:t>
             </w:r>
           </w:p>
         </w:tc>
@@ -1307,7 +1307,7 @@
           </w:tcPr>
           <w:p>
             <w:r>
-              <w:t>RapidIO Interconnect Specification Part 6: 1x/4x LP-Serial Physical Layer Specification</w:t>
+              <w:t>Part 6</w:t>
             </w:r>
           </w:p>
         </w:tc>
@@ -1374,7 +1374,7 @@
           </w:tcPr>
           <w:p>
             <w:r>
-              <w:t>RapidIO Interconnect Specification Part 6: 1x/4x LP-Serial Physical Layer Specification</w:t>
+              <w:t>Part 6</w:t>
             </w:r>
           </w:p>
         </w:tc>
@@ -1416,7 +1416,7 @@
           </w:tcPr>
           <w:p>
             <w:r>
-              <w:t>RapidIO Interconnect Specification Part 6: 1x/4x LP-Serial Physical Layer Specification</w:t>
+              <w:t>Part 6</w:t>
             </w:r>
           </w:p>
         </w:tc>
@@ -1458,7 +1458,7 @@
           </w:tcPr>
           <w:p>
             <w:r>
-              <w:t>RapidIO Interconnect Specification Part 6: 1x/4x LP-Serial Physical Layer Specification</w:t>
+              <w:t>Part 6</w:t>
             </w:r>
           </w:p>
         </w:tc>
@@ -1558,7 +1558,7 @@
           </w:tcPr>
           <w:p>
             <w:r>
-              <w:t>RapidIO Interconnect Specification Part 6: 1x/4x LP-Serial Physical Layer Specification</w:t>
+              <w:t>Part 6</w:t>
             </w:r>
           </w:p>
         </w:tc>
@@ -1600,7 +1600,7 @@
           </w:tcPr>
           <w:p>
             <w:r>
-              <w:t>RapidIO Interconnect Specification Part 6: 1x/4x LP-Serial Physical Layer Specification</w:t>
+              <w:t>Part 6</w:t>
             </w:r>
           </w:p>
         </w:tc>
@@ -1642,7 +1642,7 @@
           </w:tcPr>
           <w:p>
             <w:r>
-              <w:t>RapidIO Interconnect Specification Part 6: 1x/4x LP-Serial Physical Layer Specification</w:t>
+              <w:t>Part 6</w:t>
             </w:r>
           </w:p>
         </w:tc>
@@ -1684,7 +1684,7 @@
           </w:tcPr>
           <w:p>
             <w:r>
-              <w:t>RapidIO Interconnect Specification Part 6: 1x/4x LP-Serial Physical Layer Specification</w:t>
+              <w:t>Part 6</w:t>
             </w:r>
           </w:p>
         </w:tc>
@@ -1726,7 +1726,7 @@
           </w:tcPr>
           <w:p>
             <w:r>
-              <w:t>RapidIO Interconnect Specification Part 6: 1x/4x LP-Serial Physical Layer Specification</w:t>
+              <w:t>Part 6</w:t>
             </w:r>
           </w:p>
         </w:tc>
@@ -1768,7 +1768,7 @@
           </w:tcPr>
           <w:p>
             <w:r>
-              <w:t>RapidIO Interconnect Specification Part 6: 1x/4x LP-Serial Physical Layer Specification</w:t>
+              <w:t>Part 6</w:t>
             </w:r>
           </w:p>
         </w:tc>
@@ -1810,7 +1810,7 @@
           </w:tcPr>
           <w:p>
             <w:r>
-              <w:t>RapidIO Interconnect Specification Part 6: 1x/4x LP-Serial Physical Layer Specification</w:t>
+              <w:t>Part 6</w:t>
             </w:r>
           </w:p>
         </w:tc>
@@ -1852,7 +1852,7 @@
           </w:tcPr>
           <w:p>
             <w:r>
-              <w:t>RapidIO Interconnect Specification Part 6: 1x/4x LP-Serial Physical Layer Specification</w:t>
+              <w:t>Part 6</w:t>
             </w:r>
           </w:p>
         </w:tc>
@@ -1894,7 +1894,7 @@
           </w:tcPr>
           <w:p>
             <w:r>
-              <w:t>RapidIO Interconnect Specification Part 9: Flow Control Logical Layer Extensions Specification</w:t>
+              <w:t>Part 9</w:t>
             </w:r>
           </w:p>
         </w:tc>
@@ -1936,7 +1936,7 @@
           </w:tcPr>
           <w:p>
             <w:r>
-              <w:t>RapidIO Interconnect Specification Part 6: 1x/4x LP-Serial Physical Layer Specification</w:t>
+              <w:t>Part 6</w:t>
             </w:r>
           </w:p>
         </w:tc>
@@ -2003,7 +2003,7 @@
           </w:tcPr>
           <w:p>
             <w:r>
-              <w:t>RapidIO Interconnect Specification Part 6: 1x/4x LP-Serial Physical Layer Specification</w:t>
+              <w:t>Part 6</w:t>
             </w:r>
           </w:p>
         </w:tc>
@@ -2045,7 +2045,7 @@
           </w:tcPr>
           <w:p>
             <w:r>
-              <w:t>RapidIO Interconnect Specification Part 8: Error Management Extensions Specification</w:t>
+              <w:t>Part 8</w:t>
             </w:r>
           </w:p>
         </w:tc>
@@ -2087,7 +2087,7 @@
           </w:tcPr>
           <w:p>
             <w:r>
-              <w:t>RapidIO Interconnect Specification Part 8: Error Management Extensions Specification</w:t>
+              <w:t>Part 8</w:t>
             </w:r>
           </w:p>
         </w:tc>
@@ -2129,7 +2129,7 @@
           </w:tcPr>
           <w:p>
             <w:r>
-              <w:t>RapidIO Interconnect Specification Part 8: Error Management Extensions Specification</w:t>
+              <w:t>Part 8</w:t>
             </w:r>
           </w:p>
         </w:tc>
@@ -2171,7 +2171,7 @@
           </w:tcPr>
           <w:p>
             <w:r>
-              <w:t>RapidIO Interconnect Specification Part 6: 1x/4x LP-Serial Physical Layer Specification</w:t>
+              <w:t>Part 6</w:t>
             </w:r>
           </w:p>
         </w:tc>
@@ -2296,7 +2296,7 @@
           </w:tcPr>
           <w:p>
             <w:r>
-              <w:t>RapidIO Interconnect Specification Part 6: 1x/4x LP-Serial Physical Layer Specification</w:t>
+              <w:t>Part 6</w:t>
             </w:r>
           </w:p>
         </w:tc>
@@ -2338,7 +2338,7 @@
           </w:tcPr>
           <w:p>
             <w:r>
-              <w:t>RapidIO Interconnect Specification Part 6: 1x/4x LP-Serial Physical Layer Specification</w:t>
+              <w:t>Part 6</w:t>
             </w:r>
           </w:p>
         </w:tc>
@@ -2438,7 +2438,7 @@
           </w:tcPr>
           <w:p>
             <w:r>
-              <w:t>RapidIO Interconnect Specification Part 6: 1x/4x LP-Serial Physical Layer Specification</w:t>
+              <w:t>Part 6</w:t>
             </w:r>
           </w:p>
         </w:tc>
@@ -2563,7 +2563,7 @@
           </w:tcPr>
           <w:p>
             <w:r>
-              <w:t>RapidIO Interconnect Specification Part 6: 1x/4x LP-Serial Physical Layer Specification</w:t>
+              <w:t>Part 6</w:t>
             </w:r>
           </w:p>
         </w:tc>
@@ -2688,7 +2688,7 @@
           </w:tcPr>
           <w:p>
             <w:r>
-              <w:t>RapidIO Interconnect Specification Part 6: 1x/4x LP-Serial Physical Layer Specification</w:t>
+              <w:t>Part 6</w:t>
             </w:r>
           </w:p>
         </w:tc>
@@ -2730,7 +2730,7 @@
           </w:tcPr>
           <w:p>
             <w:r>
-              <w:t>RapidIO Interconnect Specification Part 6: 1x/4x LP-Serial Physical Layer Specification</w:t>
+              <w:t>Part 6</w:t>
             </w:r>
           </w:p>
         </w:tc>
@@ -2772,7 +2772,7 @@
           </w:tcPr>
           <w:p>
             <w:r>
-              <w:t>RapidIO Interconnect Specification Part 6: 1x/4x LP-Serial Physical Layer Specification</w:t>
+              <w:t>Part 6</w:t>
             </w:r>
           </w:p>
         </w:tc>
@@ -2922,7 +2922,7 @@
           </w:tcPr>
           <w:p>
             <w:r>
-              <w:t>RapidIO Interconnect Specification Part 6: 1x/4x LP-Serial Physical Layer Specification</w:t>
+              <w:t>Part 6</w:t>
             </w:r>
           </w:p>
         </w:tc>
@@ -3022,7 +3022,7 @@
           </w:tcPr>
           <w:p>
             <w:r>
-              <w:t>RapidIO Interconnect Specification Part 6: 1x/4x LP-Serial Physical Layer Specification</w:t>
+              <w:t>Part 6</w:t>
             </w:r>
           </w:p>
         </w:tc>
@@ -3089,7 +3089,7 @@
           </w:tcPr>
           <w:p>
             <w:r>
-              <w:t>RapidIO Interconnect Specification Part 6: 1x/4x LP-Serial Physical Layer Specification</w:t>
+              <w:t>Part 6</w:t>
             </w:r>
           </w:p>
         </w:tc>
@@ -3131,7 +3131,7 @@
           </w:tcPr>
           <w:p>
             <w:r>
-              <w:t>RapidIO Interconnect Specification Part 6: 1x/4x LP-Serial Physical Layer Specification</w:t>
+              <w:t>Part 6</w:t>
             </w:r>
           </w:p>
         </w:tc>
@@ -3231,7 +3231,7 @@
           </w:tcPr>
           <w:p>
             <w:r>
-              <w:t>RapidIO Interconnect Specification Part 6: 1x/4x LP-Serial Physical Layer Specification</w:t>
+              <w:t>Part 6</w:t>
             </w:r>
           </w:p>
         </w:tc>
@@ -3298,7 +3298,7 @@
           </w:tcPr>
           <w:p>
             <w:r>
-              <w:t>RapidIO Interconnect Specification Part 6: 1x/4x LP-Serial Physical Layer Specification</w:t>
+              <w:t>Part 6</w:t>
             </w:r>
           </w:p>
         </w:tc>
@@ -3365,7 +3365,7 @@
           </w:tcPr>
           <w:p>
             <w:r>
-              <w:t>RapidIO Interconnect Specification Part 6: 1x/4x LP-Serial Physical Layer Specification</w:t>
+              <w:t>Part 6</w:t>
             </w:r>
           </w:p>
         </w:tc>
@@ -3432,7 +3432,7 @@
           </w:tcPr>
           <w:p>
             <w:r>
-              <w:t>RapidIO Interconnect Specification Part 6: 1x/4x LP-Serial Physical Layer Specification</w:t>
+              <w:t>Part 6</w:t>
             </w:r>
           </w:p>
         </w:tc>
@@ -3557,7 +3557,7 @@
           </w:tcPr>
           <w:p>
             <w:r>
-              <w:t>RapidIO Interconnect Specification Part 8: Error Management Extensions Specification</w:t>
+              <w:t>Part 8</w:t>
             </w:r>
           </w:p>
         </w:tc>
@@ -3599,7 +3599,7 @@
           </w:tcPr>
           <w:p>
             <w:r>
-              <w:t>RapidIO Interconnect Specification Part 8: Error Management Extensions Specification</w:t>
+              <w:t>Part 8</w:t>
             </w:r>
           </w:p>
         </w:tc>
@@ -3641,7 +3641,7 @@
           </w:tcPr>
           <w:p>
             <w:r>
-              <w:t>RapidIO Interconnect Specification Part 8: Error Management Extensions Specification</w:t>
+              <w:t>Part 8</w:t>
             </w:r>
           </w:p>
         </w:tc>
@@ -3708,7 +3708,7 @@
           </w:tcPr>
           <w:p>
             <w:r>
-              <w:t>RapidIO Interconnect Specification Part 6: 1x/4x LP-Serial Physical Layer Specification</w:t>
+              <w:t>Part 6</w:t>
             </w:r>
           </w:p>
         </w:tc>
@@ -3750,7 +3750,7 @@
           </w:tcPr>
           <w:p>
             <w:r>
-              <w:t>RapidIO Interconnect Specification Part 6: 1x/4x LP-Serial Physical Layer Specification</w:t>
+              <w:t>Part 6</w:t>
             </w:r>
           </w:p>
         </w:tc>
@@ -3792,7 +3792,7 @@
           </w:tcPr>
           <w:p>
             <w:r>
-              <w:t>RapidIO Interconnect Specification Part 6: 1x/4x LP-Serial Physical Layer Specification</w:t>
+              <w:t>Part 6</w:t>
             </w:r>
           </w:p>
         </w:tc>
@@ -3834,7 +3834,7 @@
           </w:tcPr>
           <w:p>
             <w:r>
-              <w:t>RapidIO Interconnect Specification Part 6: 1x/4x LP-Serial Physical Layer Specification</w:t>
+              <w:t>Part 6</w:t>
             </w:r>
           </w:p>
         </w:tc>
@@ -3876,7 +3876,7 @@
           </w:tcPr>
           <w:p>
             <w:r>
-              <w:t>RapidIO Interconnect Specification Part 6: 1x/4x LP-Serial Physical Layer Specification</w:t>
+              <w:t>Part 6</w:t>
             </w:r>
           </w:p>
         </w:tc>
@@ -3943,7 +3943,7 @@
           </w:tcPr>
           <w:p>
             <w:r>
-              <w:t>RapidIO Interconnect Specification Part 6: 1x/4x LP-Serial Physical Layer Specification</w:t>
+              <w:t>Part 6</w:t>
             </w:r>
           </w:p>
         </w:tc>
@@ -3985,7 +3985,7 @@
           </w:tcPr>
           <w:p>
             <w:r>
-              <w:t>RapidIO Interconnect Specification Part 6: 1x/4x LP-Serial Physical Layer Specification</w:t>
+              <w:t>Part 6</w:t>
             </w:r>
           </w:p>
         </w:tc>
@@ -4027,7 +4027,7 @@
           </w:tcPr>
           <w:p>
             <w:r>
-              <w:t>RapidIO Interconnect Specification Part 6: 1x/4x LP-Serial Physical Layer Specification</w:t>
+              <w:t>Part 6</w:t>
             </w:r>
           </w:p>
         </w:tc>
@@ -4094,7 +4094,7 @@
           </w:tcPr>
           <w:p>
             <w:r>
-              <w:t>RapidIO Interconnect Specification Part 6: 1x/4x LP-Serial Physical Layer Specification</w:t>
+              <w:t>Part 6</w:t>
             </w:r>
           </w:p>
         </w:tc>
@@ -4161,7 +4161,7 @@
           </w:tcPr>
           <w:p>
             <w:r>
-              <w:t>RapidIO Interconnect Specification Part 6: 1x/4x LP-Serial Physical Layer Specification</w:t>
+              <w:t>Part 6</w:t>
             </w:r>
           </w:p>
         </w:tc>
@@ -4203,7 +4203,7 @@
           </w:tcPr>
           <w:p>
             <w:r>
-              <w:t>RapidIO Interconnect Specification Part 6: 1x/4x LP-Serial Physical Layer Specification</w:t>
+              <w:t>Part 6</w:t>
             </w:r>
           </w:p>
         </w:tc>
@@ -4245,7 +4245,7 @@
           </w:tcPr>
           <w:p>
             <w:r>
-              <w:t>RapidIO Interconnect Specification Part 6: 1x/4x LP-Serial Physical Layer Specification</w:t>
+              <w:t>Part 6</w:t>
             </w:r>
           </w:p>
         </w:tc>
@@ -4345,7 +4345,7 @@
           </w:tcPr>
           <w:p>
             <w:r>
-              <w:t>RapidIO Interconnect Specification Part 6: 1x/4x LP-Serial Physical Layer Specification</w:t>
+              <w:t>Part 6</w:t>
             </w:r>
           </w:p>
         </w:tc>
@@ -4387,7 +4387,7 @@
           </w:tcPr>
           <w:p>
             <w:r>
-              <w:t>RapidIO Interconnect Specification Part 6: 1x/4x LP-Serial Physical Layer Specification</w:t>
+              <w:t>Part 6</w:t>
             </w:r>
           </w:p>
         </w:tc>
@@ -4429,7 +4429,7 @@
           </w:tcPr>
           <w:p>
             <w:r>
-              <w:t>RapidIO Interconnect Specification Part 6: 1x/4x LP-Serial Physical Layer Specification</w:t>
+              <w:t>Part 6</w:t>
             </w:r>
           </w:p>
         </w:tc>
@@ -4471,7 +4471,7 @@
           </w:tcPr>
           <w:p>
             <w:r>
-              <w:t>RapidIO Interconnect Specification Part 6: 1x/4x LP-Serial Physical Layer Specification</w:t>
+              <w:t>Part 6</w:t>
             </w:r>
           </w:p>
         </w:tc>
@@ -4513,7 +4513,7 @@
           </w:tcPr>
           <w:p>
             <w:r>
-              <w:t>RapidIO Interconnect Specification Part 6: 1x/4x LP-Serial Physical Layer Specification</w:t>
+              <w:t>Part 6</w:t>
             </w:r>
           </w:p>
         </w:tc>
@@ -4555,7 +4555,7 @@
           </w:tcPr>
           <w:p>
             <w:r>
-              <w:t>RapidIO Interconnect Specification Part 6: 1x/4x LP-Serial Physical Layer Specification</w:t>
+              <w:t>Part 6</w:t>
             </w:r>
           </w:p>
         </w:tc>
@@ -4597,7 +4597,7 @@
           </w:tcPr>
           <w:p>
             <w:r>
-              <w:t>RapidIO Interconnect Specification Part 6: 1x/4x LP-Serial Physical Layer Specification</w:t>
+              <w:t>Part 6</w:t>
             </w:r>
           </w:p>
         </w:tc>
@@ -4639,7 +4639,7 @@
           </w:tcPr>
           <w:p>
             <w:r>
-              <w:t>RapidIO Interconnect Specification Part 6: 1x/4x LP-Serial Physical Layer Specification</w:t>
+              <w:t>Part 6</w:t>
             </w:r>
           </w:p>
         </w:tc>
@@ -4681,7 +4681,7 @@
           </w:tcPr>
           <w:p>
             <w:r>
-              <w:t>RapidIO Interconnect Specification Part 9: Flow Control Logical Layer Extensions Specification</w:t>
+              <w:t>Part 9</w:t>
             </w:r>
           </w:p>
         </w:tc>
@@ -4723,7 +4723,7 @@
           </w:tcPr>
           <w:p>
             <w:r>
-              <w:t>RapidIO Interconnect Specification Part 6: 1x/4x LP-Serial Physical Layer Specification</w:t>
+              <w:t>Part 6</w:t>
             </w:r>
           </w:p>
         </w:tc>
@@ -4790,7 +4790,7 @@
           </w:tcPr>
           <w:p>
             <w:r>
-              <w:t>RapidIO Interconnect Specification Part 6: 1x/4x LP-Serial Physical Layer Specification</w:t>
+              <w:t>Part 6</w:t>
             </w:r>
           </w:p>
         </w:tc>
@@ -4832,7 +4832,7 @@
           </w:tcPr>
           <w:p>
             <w:r>
-              <w:t>RapidIO Interconnect Specification Part 8: Error Management Extensions Specification</w:t>
+              <w:t>Part 8</w:t>
             </w:r>
           </w:p>
         </w:tc>
@@ -4874,7 +4874,7 @@
           </w:tcPr>
           <w:p>
             <w:r>
-              <w:t>RapidIO Interconnect Specification Part 8: Error Management Extensions Specification</w:t>
+              <w:t>Part 8</w:t>
             </w:r>
           </w:p>
         </w:tc>
@@ -4916,7 +4916,7 @@
           </w:tcPr>
           <w:p>
             <w:r>
-              <w:t>RapidIO Interconnect Specification Part 8: Error Management Extensions Specification</w:t>
+              <w:t>Part 8</w:t>
             </w:r>
           </w:p>
         </w:tc>
@@ -4958,7 +4958,7 @@
           </w:tcPr>
           <w:p>
             <w:r>
-              <w:t>RapidIO Interconnect Specification Part 6: 1x/4x LP-Serial Physical Layer Specification</w:t>
+              <w:t>Part 6</w:t>
             </w:r>
           </w:p>
         </w:tc>
@@ -5083,7 +5083,7 @@
           </w:tcPr>
           <w:p>
             <w:r>
-              <w:t>RapidIO Interconnect Specification Part 6: 1x/4x LP-Serial Physical Layer Specification</w:t>
+              <w:t>Part 6</w:t>
             </w:r>
           </w:p>
         </w:tc>
@@ -5125,7 +5125,7 @@
           </w:tcPr>
           <w:p>
             <w:r>
-              <w:t>RapidIO Interconnect Specification Part 6: 1x/4x LP-Serial Physical Layer Specification</w:t>
+              <w:t>Part 6</w:t>
             </w:r>
           </w:p>
         </w:tc>
@@ -5225,7 +5225,7 @@
           </w:tcPr>
           <w:p>
             <w:r>
-              <w:t>RapidIO Interconnect Specification Part 6: 1x/4x LP-Serial Physical Layer Specification</w:t>
+              <w:t>Part 6</w:t>
             </w:r>
           </w:p>
         </w:tc>
@@ -5375,7 +5375,7 @@
           </w:tcPr>
           <w:p>
             <w:r>
-              <w:t>RapidIO Interconnect Specification Part 6: 1x/4x LP-Serial Physical Layer Specification</w:t>
+              <w:t>Part 6</w:t>
             </w:r>
           </w:p>
         </w:tc>
@@ -5525,7 +5525,7 @@
           </w:tcPr>
           <w:p>
             <w:r>
-              <w:t>RapidIO Interconnect Specification Part 8: Error Management Extensions Specification</w:t>
+              <w:t>Part 8</w:t>
             </w:r>
           </w:p>
         </w:tc>
@@ -5567,7 +5567,7 @@
           </w:tcPr>
           <w:p>
             <w:r>
-              <w:t>RapidIO Interconnect Specification Part 8: Error Management Extensions Specification</w:t>
+              <w:t>Part 8</w:t>
             </w:r>
           </w:p>
         </w:tc>
@@ -5609,7 +5609,7 @@
           </w:tcPr>
           <w:p>
             <w:r>
-              <w:t>RapidIO Interconnect Specification Part 8: Error Management Extensions Specification</w:t>
+              <w:t>Part 8</w:t>
             </w:r>
           </w:p>
         </w:tc>
@@ -5676,7 +5676,7 @@
           </w:tcPr>
           <w:p>
             <w:r>
-              <w:t>RapidIO Interconnect Specification Part 6: 1x/4x LP-Serial Physical Layer Specification</w:t>
+              <w:t>Part 6</w:t>
             </w:r>
           </w:p>
         </w:tc>
@@ -5718,7 +5718,7 @@
           </w:tcPr>
           <w:p>
             <w:r>
-              <w:t>RapidIO Interconnect Specification Part 6: 1x/4x LP-Serial Physical Layer Specification</w:t>
+              <w:t>Part 6</w:t>
             </w:r>
           </w:p>
         </w:tc>
@@ -5760,7 +5760,7 @@
           </w:tcPr>
           <w:p>
             <w:r>
-              <w:t>RapidIO Interconnect Specification Part 6: 1x/4x LP-Serial Physical Layer Specification</w:t>
+              <w:t>Part 6</w:t>
             </w:r>
           </w:p>
         </w:tc>
@@ -5802,7 +5802,7 @@
           </w:tcPr>
           <w:p>
             <w:r>
-              <w:t>RapidIO Interconnect Specification Part 6: 1x/4x LP-Serial Physical Layer Specification</w:t>
+              <w:t>Part 6</w:t>
             </w:r>
           </w:p>
         </w:tc>
@@ -5844,7 +5844,7 @@
           </w:tcPr>
           <w:p>
             <w:r>
-              <w:t>RapidIO Interconnect Specification Part 6: 1x/4x LP-Serial Physical Layer Specification</w:t>
+              <w:t>Part 6</w:t>
             </w:r>
           </w:p>
         </w:tc>
@@ -5911,7 +5911,7 @@
           </w:tcPr>
           <w:p>
             <w:r>
-              <w:t>RapidIO Interconnect Specification Part 6: 1x/4x LP-Serial Physical Layer Specification</w:t>
+              <w:t>Part 6</w:t>
             </w:r>
           </w:p>
         </w:tc>
@@ -5953,7 +5953,7 @@
           </w:tcPr>
           <w:p>
             <w:r>
-              <w:t>RapidIO Interconnect Specification Part 6: 1x/4x LP-Serial Physical Layer Specification</w:t>
+              <w:t>Part 6</w:t>
             </w:r>
           </w:p>
         </w:tc>
@@ -5995,7 +5995,7 @@
           </w:tcPr>
           <w:p>
             <w:r>
-              <w:t>RapidIO Interconnect Specification Part 6: 1x/4x LP-Serial Physical Layer Specification</w:t>
+              <w:t>Part 6</w:t>
             </w:r>
           </w:p>
         </w:tc>
@@ -6062,7 +6062,7 @@
           </w:tcPr>
           <w:p>
             <w:r>
-              <w:t>RapidIO Interconnect Specification Part 6: 1x/4x LP-Serial Physical Layer Specification</w:t>
+              <w:t>Part 6</w:t>
             </w:r>
           </w:p>
         </w:tc>
@@ -6129,7 +6129,7 @@
           </w:tcPr>
           <w:p>
             <w:r>
-              <w:t>RapidIO Interconnect Specification Part 6: 1x/4x LP-Serial Physical Layer Specification</w:t>
+              <w:t>Part 6</w:t>
             </w:r>
           </w:p>
         </w:tc>
@@ -6171,7 +6171,7 @@
           </w:tcPr>
           <w:p>
             <w:r>
-              <w:t>RapidIO Interconnect Specification Part 6: 1x/4x LP-Serial Physical Layer Specification</w:t>
+              <w:t>Part 6</w:t>
             </w:r>
           </w:p>
         </w:tc>
@@ -6213,7 +6213,7 @@
           </w:tcPr>
           <w:p>
             <w:r>
-              <w:t>RapidIO Interconnect Specification Part 6: 1x/4x LP-Serial Physical Layer Specification</w:t>
+              <w:t>Part 6</w:t>
             </w:r>
           </w:p>
         </w:tc>
@@ -6313,7 +6313,7 @@
           </w:tcPr>
           <w:p>
             <w:r>
-              <w:t>RapidIO Interconnect Specification Part 6: 1x/4x LP-Serial Physical Layer Specification</w:t>
+              <w:t>Part 6</w:t>
             </w:r>
           </w:p>
         </w:tc>
@@ -6355,7 +6355,7 @@
           </w:tcPr>
           <w:p>
             <w:r>
-              <w:t>RapidIO Interconnect Specification Part 6: 1x/4x LP-Serial Physical Layer Specification</w:t>
+              <w:t>Part 6</w:t>
             </w:r>
           </w:p>
         </w:tc>
@@ -6397,7 +6397,7 @@
           </w:tcPr>
           <w:p>
             <w:r>
-              <w:t>RapidIO Interconnect Specification Part 6: 1x/4x LP-Serial Physical Layer Specification</w:t>
+              <w:t>Part 6</w:t>
             </w:r>
           </w:p>
         </w:tc>
@@ -6439,7 +6439,7 @@
           </w:tcPr>
           <w:p>
             <w:r>
-              <w:t>RapidIO Interconnect Specification Part 6: 1x/4x LP-Serial Physical Layer Specification</w:t>
+              <w:t>Part 6</w:t>
             </w:r>
           </w:p>
         </w:tc>
@@ -6481,7 +6481,7 @@
           </w:tcPr>
           <w:p>
             <w:r>
-              <w:t>RapidIO Interconnect Specification Part 6: 1x/4x LP-Serial Physical Layer Specification</w:t>
+              <w:t>Part 6</w:t>
             </w:r>
           </w:p>
         </w:tc>
@@ -6523,7 +6523,7 @@
           </w:tcPr>
           <w:p>
             <w:r>
-              <w:t>RapidIO Interconnect Specification Part 6: 1x/4x LP-Serial Physical Layer Specification</w:t>
+              <w:t>Part 6</w:t>
             </w:r>
           </w:p>
         </w:tc>
@@ -6565,7 +6565,7 @@
           </w:tcPr>
           <w:p>
             <w:r>
-              <w:t>RapidIO Interconnect Specification Part 6: 1x/4x LP-Serial Physical Layer Specification</w:t>
+              <w:t>Part 6</w:t>
             </w:r>
           </w:p>
         </w:tc>
@@ -6607,7 +6607,7 @@
           </w:tcPr>
           <w:p>
             <w:r>
-              <w:t>RapidIO Interconnect Specification Part 6: 1x/4x LP-Serial Physical Layer Specification</w:t>
+              <w:t>Part 6</w:t>
             </w:r>
           </w:p>
         </w:tc>
@@ -6649,7 +6649,7 @@
           </w:tcPr>
           <w:p>
             <w:r>
-              <w:t>RapidIO Interconnect Specification Part 9: Flow Control Logical Layer Extensions Specification</w:t>
+              <w:t>Part 9</w:t>
             </w:r>
           </w:p>
         </w:tc>
@@ -6691,7 +6691,7 @@
           </w:tcPr>
           <w:p>
             <w:r>
-              <w:t>RapidIO Interconnect Specification Part 6: 1x/4x LP-Serial Physical Layer Specification</w:t>
+              <w:t>Part 6</w:t>
             </w:r>
           </w:p>
         </w:tc>
@@ -6758,7 +6758,7 @@
           </w:tcPr>
           <w:p>
             <w:r>
-              <w:t>RapidIO Interconnect Specification Part 6: 1x/4x LP-Serial Physical Layer Specification</w:t>
+              <w:t>Part 6</w:t>
             </w:r>
           </w:p>
         </w:tc>
@@ -6800,7 +6800,7 @@
           </w:tcPr>
           <w:p>
             <w:r>
-              <w:t>RapidIO Interconnect Specification Part 8: Error Management Extensions Specification</w:t>
+              <w:t>Part 8</w:t>
             </w:r>
           </w:p>
         </w:tc>
@@ -6842,7 +6842,7 @@
           </w:tcPr>
           <w:p>
             <w:r>
-              <w:t>RapidIO Interconnect Specification Part 8: Error Management Extensions Specification</w:t>
+              <w:t>Part 8</w:t>
             </w:r>
           </w:p>
         </w:tc>
@@ -6884,7 +6884,7 @@
           </w:tcPr>
           <w:p>
             <w:r>
-              <w:t>RapidIO Interconnect Specification Part 8: Error Management Extensions Specification</w:t>
+              <w:t>Part 8</w:t>
             </w:r>
           </w:p>
         </w:tc>
@@ -6926,7 +6926,7 @@
           </w:tcPr>
           <w:p>
             <w:r>
-              <w:t>RapidIO Interconnect Specification Part 6: 1x/4x LP-Serial Physical Layer Specification</w:t>
+              <w:t>Part 6</w:t>
             </w:r>
           </w:p>
         </w:tc>
@@ -7051,7 +7051,7 @@
           </w:tcPr>
           <w:p>
             <w:r>
-              <w:t>RapidIO Interconnect Specification Part 8: Error Management Extensions Specification</w:t>
+              <w:t>Part 8</w:t>
             </w:r>
           </w:p>
         </w:tc>
@@ -7093,7 +7093,7 @@
           </w:tcPr>
           <w:p>
             <w:r>
-              <w:t>RapidIO Interconnect Specification Part 8: Error Management Extensions Specification</w:t>
+              <w:t>Part 8</w:t>
             </w:r>
           </w:p>
         </w:tc>
@@ -7193,7 +7193,7 @@
           </w:tcPr>
           <w:p>
             <w:r>
-              <w:t>RapidIO Interconnect Specification Part 8: Error Management Extensions Specification</w:t>
+              <w:t>Part 8</w:t>
             </w:r>
           </w:p>
         </w:tc>
@@ -7235,7 +7235,7 @@
           </w:tcPr>
           <w:p>
             <w:r>
-              <w:t>RapidIO Interconnect Specification Part 8: Error Management Extensions Specification</w:t>
+              <w:t>Part 8</w:t>
             </w:r>
           </w:p>
         </w:tc>
@@ -7277,7 +7277,7 @@
           </w:tcPr>
           <w:p>
             <w:r>
-              <w:t>RapidIO Interconnect Specification Part 8: Error Management Extensions Specification</w:t>
+              <w:t>Part 8</w:t>
             </w:r>
           </w:p>
         </w:tc>
@@ -7319,7 +7319,7 @@
           </w:tcPr>
           <w:p>
             <w:r>
-              <w:t>RapidIO Interconnect Specification Part 8: Error Management Extensions Specification</w:t>
+              <w:t>Part 8</w:t>
             </w:r>
           </w:p>
         </w:tc>
@@ -7361,7 +7361,7 @@
           </w:tcPr>
           <w:p>
             <w:r>
-              <w:t>RapidIO Interconnect Specification Part 8: Error Management Extensions Specification</w:t>
+              <w:t>Part 8</w:t>
             </w:r>
           </w:p>
         </w:tc>
@@ -7403,7 +7403,7 @@
           </w:tcPr>
           <w:p>
             <w:r>
-              <w:t>RapidIO Interconnect Specification Part 8: Error Management Extensions Specification</w:t>
+              <w:t>Part 8</w:t>
             </w:r>
           </w:p>
         </w:tc>
@@ -7445,7 +7445,7 @@
           </w:tcPr>
           <w:p>
             <w:r>
-              <w:t>RapidIO Interconnect Specification Part 8: Error Management Extensions Specification</w:t>
+              <w:t>Part 8</w:t>
             </w:r>
           </w:p>
         </w:tc>
@@ -7487,7 +7487,7 @@
           </w:tcPr>
           <w:p>
             <w:r>
-              <w:t>RapidIO Interconnect Specification Part 8: Error Management Extensions Specification</w:t>
+              <w:t>Part 8</w:t>
             </w:r>
           </w:p>
         </w:tc>
@@ -7529,7 +7529,7 @@
           </w:tcPr>
           <w:p>
             <w:r>
-              <w:t>RapidIO Interconnect Specification Part 8: Error Management Extensions Specification</w:t>
+              <w:t>Part 8</w:t>
             </w:r>
           </w:p>
         </w:tc>
@@ -7571,7 +7571,7 @@
           </w:tcPr>
           <w:p>
             <w:r>
-              <w:t>RapidIO Interconnect Specification Part 8: Error Management Extensions Specification</w:t>
+              <w:t>Part 8</w:t>
             </w:r>
           </w:p>
         </w:tc>
@@ -7638,7 +7638,7 @@
           </w:tcPr>
           <w:p>
             <w:r>
-              <w:t>RapidIO Interconnect Specification Part 8: Error Management Extensions Specification</w:t>
+              <w:t>Part 8</w:t>
             </w:r>
           </w:p>
         </w:tc>
@@ -7738,7 +7738,7 @@
           </w:tcPr>
           <w:p>
             <w:r>
-              <w:t>RapidIO Interconnect Specification Part 8: Error Management Extensions Specification</w:t>
+              <w:t>Part 8</w:t>
             </w:r>
           </w:p>
         </w:tc>
@@ -7780,7 +7780,7 @@
           </w:tcPr>
           <w:p>
             <w:r>
-              <w:t>RapidIO Interconnect Specification Part 8: Error Management Extensions Specification</w:t>
+              <w:t>Part 8</w:t>
             </w:r>
           </w:p>
         </w:tc>
@@ -7822,7 +7822,7 @@
           </w:tcPr>
           <w:p>
             <w:r>
-              <w:t>RapidIO Interconnect Specification Part 8: Error Management Extensions Specification</w:t>
+              <w:t>Part 8</w:t>
             </w:r>
           </w:p>
         </w:tc>
@@ -7864,7 +7864,7 @@
           </w:tcPr>
           <w:p>
             <w:r>
-              <w:t>RapidIO Interconnect Specification Part 8: Error Management Extensions Specification</w:t>
+              <w:t>Part 8</w:t>
             </w:r>
           </w:p>
         </w:tc>
@@ -7906,7 +7906,7 @@
           </w:tcPr>
           <w:p>
             <w:r>
-              <w:t>RapidIO Interconnect Specification Part 8: Error Management Extensions Specification</w:t>
+              <w:t>Part 8</w:t>
             </w:r>
           </w:p>
         </w:tc>
@@ -7948,7 +7948,7 @@
           </w:tcPr>
           <w:p>
             <w:r>
-              <w:t>RapidIO Interconnect Specification Part 8: Error Management Extensions Specification</w:t>
+              <w:t>Part 8</w:t>
             </w:r>
           </w:p>
         </w:tc>
@@ -7990,7 +7990,7 @@
           </w:tcPr>
           <w:p>
             <w:r>
-              <w:t>RapidIO Interconnect Specification Part 8: Error Management Extensions Specification</w:t>
+              <w:t>Part 8</w:t>
             </w:r>
           </w:p>
         </w:tc>
@@ -8032,7 +8032,7 @@
           </w:tcPr>
           <w:p>
             <w:r>
-              <w:t>RapidIO Interconnect Specification Part 8: Error Management Extensions Specification</w:t>
+              <w:t>Part 8</w:t>
             </w:r>
           </w:p>
         </w:tc>
@@ -8074,7 +8074,7 @@
           </w:tcPr>
           <w:p>
             <w:r>
-              <w:t>RapidIO Interconnect Specification Part 8: Error Management Extensions Specification</w:t>
+              <w:t>Part 8</w:t>
             </w:r>
           </w:p>
         </w:tc>
@@ -8116,7 +8116,7 @@
           </w:tcPr>
           <w:p>
             <w:r>
-              <w:t>RapidIO Interconnect Specification Part 8: Error Management Extensions Specification</w:t>
+              <w:t>Part 8</w:t>
             </w:r>
           </w:p>
         </w:tc>
@@ -8183,7 +8183,7 @@
           </w:tcPr>
           <w:p>
             <w:r>
-              <w:t>RapidIO Interconnect Specification Part 8: Error Management Extensions Specification</w:t>
+              <w:t>Part 8</w:t>
             </w:r>
           </w:p>
         </w:tc>
@@ -8283,7 +8283,7 @@
           </w:tcPr>
           <w:p>
             <w:r>
-              <w:t>RapidIO Interconnect Specification Part 8: Error Management Extensions Specification</w:t>
+              <w:t>Part 8</w:t>
             </w:r>
           </w:p>
         </w:tc>
@@ -8383,7 +8383,7 @@
           </w:tcPr>
           <w:p>
             <w:r>
-              <w:t>RapidIO Interconnect Specification Part 8: Error Management Extensions Specification</w:t>
+              <w:t>Part 8</w:t>
             </w:r>
           </w:p>
         </w:tc>
@@ -8450,7 +8450,7 @@
           </w:tcPr>
           <w:p>
             <w:r>
-              <w:t>RapidIO Interconnect Specification Part 8: Error Management Extensions Specification</w:t>
+              <w:t>Part 8</w:t>
             </w:r>
           </w:p>
         </w:tc>
@@ -8550,7 +8550,7 @@
           </w:tcPr>
           <w:p>
             <w:r>
-              <w:t>RapidIO Interconnect Specification Part 8: Error Management Extensions Specification</w:t>
+              <w:t>Part 8</w:t>
             </w:r>
           </w:p>
         </w:tc>
@@ -8592,7 +8592,7 @@
           </w:tcPr>
           <w:p>
             <w:r>
-              <w:t>RapidIO Interconnect Specification Part 8: Error Management Extensions Specification</w:t>
+              <w:t>Part 8</w:t>
             </w:r>
           </w:p>
         </w:tc>
@@ -8634,7 +8634,7 @@
           </w:tcPr>
           <w:p>
             <w:r>
-              <w:t>RapidIO Interconnect Specification Part 8: Error Management Extensions Specification</w:t>
+              <w:t>Part 8</w:t>
             </w:r>
           </w:p>
         </w:tc>
@@ -8676,7 +8676,7 @@
           </w:tcPr>
           <w:p>
             <w:r>
-              <w:t>RapidIO Interconnect Specification Part 8: Error Management Extensions Specification</w:t>
+              <w:t>Part 8</w:t>
             </w:r>
           </w:p>
         </w:tc>
@@ -8776,7 +8776,7 @@
           </w:tcPr>
           <w:p>
             <w:r>
-              <w:t>RapidIO Interconnect Specification Part 8: Error Management Extensions Specification</w:t>
+              <w:t>Part 8</w:t>
             </w:r>
           </w:p>
         </w:tc>
@@ -8818,7 +8818,7 @@
           </w:tcPr>
           <w:p>
             <w:r>
-              <w:t>RapidIO Interconnect Specification Part 8: Error Management Extensions Specification</w:t>
+              <w:t>Part 8</w:t>
             </w:r>
           </w:p>
         </w:tc>
@@ -8860,7 +8860,7 @@
           </w:tcPr>
           <w:p>
             <w:r>
-              <w:t>RapidIO Interconnect Specification Part 8: Error Management Extensions Specification</w:t>
+              <w:t>Part 8</w:t>
             </w:r>
           </w:p>
         </w:tc>
@@ -8902,7 +8902,7 @@
           </w:tcPr>
           <w:p>
             <w:r>
-              <w:t>RapidIO Interconnect Specification Part 8: Error Management Extensions Specification</w:t>
+              <w:t>Part 8</w:t>
             </w:r>
           </w:p>
         </w:tc>
@@ -9002,7 +9002,7 @@
           </w:tcPr>
           <w:p>
             <w:r>
-              <w:t>RapidIO Interconnect Specification Part 8: Error Management Extensions Specification</w:t>
+              <w:t>Part 8</w:t>
             </w:r>
           </w:p>
         </w:tc>
@@ -9044,7 +9044,7 @@
           </w:tcPr>
           <w:p>
             <w:r>
-              <w:t>RapidIO Interconnect Specification Part 8: Error Management Extensions Specification</w:t>
+              <w:t>Part 8</w:t>
             </w:r>
           </w:p>
         </w:tc>
@@ -9086,7 +9086,7 @@
           </w:tcPr>
           <w:p>
             <w:r>
-              <w:t>RapidIO Interconnect Specification Part 8: Error Management Extensions Specification</w:t>
+              <w:t>Part 8</w:t>
             </w:r>
           </w:p>
         </w:tc>
@@ -9211,7 +9211,7 @@
           </w:tcPr>
           <w:p>
             <w:r>
-              <w:t>RapidIO Interconnect Specification Part 8: Error Management Extensions Specification</w:t>
+              <w:t>Part 8</w:t>
             </w:r>
           </w:p>
         </w:tc>
@@ -9336,7 +9336,7 @@
           </w:tcPr>
           <w:p>
             <w:r>
-              <w:t>RapidIO Interconnect Specification Part 8: Error Management Extensions Specification</w:t>
+              <w:t>Part 8</w:t>
             </w:r>
           </w:p>
         </w:tc>
@@ -9403,7 +9403,7 @@
           </w:tcPr>
           <w:p>
             <w:r>
-              <w:t>RapidIO Interconnect Specification Part 8: Error Management Extensions Specification</w:t>
+              <w:t>Part 8</w:t>
             </w:r>
           </w:p>
         </w:tc>
@@ -9445,7 +9445,7 @@
           </w:tcPr>
           <w:p>
             <w:r>
-              <w:t>RapidIO Interconnect Specification Part 8: Error Management Extensions Specification</w:t>
+              <w:t>Part 8</w:t>
             </w:r>
           </w:p>
         </w:tc>
@@ -9487,7 +9487,7 @@
           </w:tcPr>
           <w:p>
             <w:r>
-              <w:t>RapidIO Interconnect Specification Part 8: Error Management Extensions Specification</w:t>
+              <w:t>Part 8</w:t>
             </w:r>
           </w:p>
         </w:tc>
@@ -9529,7 +9529,7 @@
           </w:tcPr>
           <w:p>
             <w:r>
-              <w:t>RapidIO Interconnect Specification Part 8: Error Management Extensions Specification</w:t>
+              <w:t>Part 8</w:t>
             </w:r>
           </w:p>
         </w:tc>
@@ -9571,7 +9571,7 @@
           </w:tcPr>
           <w:p>
             <w:r>
-              <w:t>RapidIO Interconnect Specification Part 8: Error Management Extensions Specification</w:t>
+              <w:t>Part 8</w:t>
             </w:r>
           </w:p>
         </w:tc>
@@ -9613,7 +9613,7 @@
           </w:tcPr>
           <w:p>
             <w:r>
-              <w:t>RapidIO Interconnect Specification Part 8: Error Management Extensions Specification</w:t>
+              <w:t>Part 8</w:t>
             </w:r>
           </w:p>
         </w:tc>
@@ -9655,7 +9655,7 @@
           </w:tcPr>
           <w:p>
             <w:r>
-              <w:t>RapidIO Interconnect Specification Part 8: Error Management Extensions Specification</w:t>
+              <w:t>Part 8</w:t>
             </w:r>
           </w:p>
         </w:tc>
@@ -9722,7 +9722,7 @@
           </w:tcPr>
           <w:p>
             <w:r>
-              <w:t>RapidIO Interconnect Specification Part 8: Error Management Extensions Specification</w:t>
+              <w:t>Part 8</w:t>
             </w:r>
           </w:p>
         </w:tc>
@@ -9764,7 +9764,7 @@
           </w:tcPr>
           <w:p>
             <w:r>
-              <w:t>RapidIO Interconnect Specification Part 8: Error Management Extensions Specification</w:t>
+              <w:t>Part 8</w:t>
             </w:r>
           </w:p>
         </w:tc>
@@ -9806,7 +9806,7 @@
           </w:tcPr>
           <w:p>
             <w:r>
-              <w:t>RapidIO Interconnect Specification Part 8: Error Management Extensions Specification</w:t>
+              <w:t>Part 8</w:t>
             </w:r>
           </w:p>
         </w:tc>
@@ -9848,7 +9848,7 @@
           </w:tcPr>
           <w:p>
             <w:r>
-              <w:t>RapidIO Interconnect Specification Part 8: Error Management Extensions Specification</w:t>
+              <w:t>Part 8</w:t>
             </w:r>
           </w:p>
         </w:tc>
@@ -9890,7 +9890,7 @@
           </w:tcPr>
           <w:p>
             <w:r>
-              <w:t>RapidIO Interconnect Specification Part 8: Error Management Extensions Specification</w:t>
+              <w:t>Part 8</w:t>
             </w:r>
           </w:p>
         </w:tc>
@@ -9932,7 +9932,7 @@
           </w:tcPr>
           <w:p>
             <w:r>
-              <w:t>RapidIO Interconnect Specification Part 8: Error Management Extensions Specification</w:t>
+              <w:t>Part 8</w:t>
             </w:r>
           </w:p>
         </w:tc>
@@ -10032,7 +10032,7 @@
           </w:tcPr>
           <w:p>
             <w:r>
-              <w:t>RapidIO Interconnect Specification Part 8: Error Management Extensions Specification</w:t>
+              <w:t>Part 8</w:t>
             </w:r>
           </w:p>
         </w:tc>
@@ -10099,7 +10099,7 @@
           </w:tcPr>
           <w:p>
             <w:r>
-              <w:t>RapidIO Interconnect Specification Part 8: Error Management Extensions Specification</w:t>
+              <w:t>Part 8</w:t>
             </w:r>
           </w:p>
         </w:tc>
@@ -10141,7 +10141,7 @@
           </w:tcPr>
           <w:p>
             <w:r>
-              <w:t>RapidIO Interconnect Specification Part 8: Error Management Extensions Specification</w:t>
+              <w:t>Part 8</w:t>
             </w:r>
           </w:p>
         </w:tc>
@@ -10183,7 +10183,7 @@
           </w:tcPr>
           <w:p>
             <w:r>
-              <w:t>RapidIO Interconnect Specification Part 8: Error Management Extensions Specification</w:t>
+              <w:t>Part 8</w:t>
             </w:r>
           </w:p>
         </w:tc>
@@ -10225,7 +10225,7 @@
           </w:tcPr>
           <w:p>
             <w:r>
-              <w:t>RapidIO Interconnect Specification Part 8: Error Management Extensions Specification</w:t>
+              <w:t>Part 8</w:t>
             </w:r>
           </w:p>
         </w:tc>
@@ -10267,7 +10267,7 @@
           </w:tcPr>
           <w:p>
             <w:r>
-              <w:t>RapidIO Interconnect Specification Part 8: Error Management Extensions Specification</w:t>
+              <w:t>Part 8</w:t>
             </w:r>
           </w:p>
         </w:tc>
@@ -10309,7 +10309,7 @@
           </w:tcPr>
           <w:p>
             <w:r>
-              <w:t>RapidIO Interconnect Specification Part 8: Error Management Extensions Specification</w:t>
+              <w:t>Part 8</w:t>
             </w:r>
           </w:p>
         </w:tc>
@@ -10351,7 +10351,7 @@
           </w:tcPr>
           <w:p>
             <w:r>
-              <w:t>RapidIO Interconnect Specification Part 8: Error Management Extensions Specification</w:t>
+              <w:t>Part 8</w:t>
             </w:r>
           </w:p>
         </w:tc>
@@ -10418,7 +10418,7 @@
           </w:tcPr>
           <w:p>
             <w:r>
-              <w:t>RapidIO Interconnect Specification Part 8: Error Management Extensions Specification</w:t>
+              <w:t>Part 8</w:t>
             </w:r>
           </w:p>
         </w:tc>
@@ -10460,7 +10460,7 @@
           </w:tcPr>
           <w:p>
             <w:r>
-              <w:t>RapidIO Interconnect Specification Part 8: Error Management Extensions Specification</w:t>
+              <w:t>Part 8</w:t>
             </w:r>
           </w:p>
         </w:tc>
@@ -10502,7 +10502,7 @@
           </w:tcPr>
           <w:p>
             <w:r>
-              <w:t>RapidIO Interconnect Specification Part 8: Error Management Extensions Specification</w:t>
+              <w:t>Part 8</w:t>
             </w:r>
           </w:p>
         </w:tc>
@@ -10544,7 +10544,7 @@
           </w:tcPr>
           <w:p>
             <w:r>
-              <w:t>RapidIO Interconnect Specification Part 8: Error Management Extensions Specification</w:t>
+              <w:t>Part 8</w:t>
             </w:r>
           </w:p>
         </w:tc>
@@ -10586,7 +10586,7 @@
           </w:tcPr>
           <w:p>
             <w:r>
-              <w:t>RapidIO Interconnect Specification Part 8: Error Management Extensions Specification</w:t>
+              <w:t>Part 8</w:t>
             </w:r>
           </w:p>
         </w:tc>
@@ -10628,7 +10628,7 @@
           </w:tcPr>
           <w:p>
             <w:r>
-              <w:t>RapidIO Interconnect Specification Part 8: Error Management Extensions Specification</w:t>
+              <w:t>Part 8</w:t>
             </w:r>
           </w:p>
         </w:tc>
@@ -10728,7 +10728,7 @@
           </w:tcPr>
           <w:p>
             <w:r>
-              <w:t>RapidIO Interconnect Specification Part 8: Error Management Extensions Specification</w:t>
+              <w:t>Part 8</w:t>
             </w:r>
           </w:p>
         </w:tc>
@@ -10795,7 +10795,7 @@
           </w:tcPr>
           <w:p>
             <w:r>
-              <w:t>RapidIO Interconnect Specification Part 8: Error Management Extensions Specification</w:t>
+              <w:t>Part 8</w:t>
             </w:r>
           </w:p>
         </w:tc>
@@ -10837,7 +10837,7 @@
           </w:tcPr>
           <w:p>
             <w:r>
-              <w:t>RapidIO Interconnect Specification Part 8: Error Management Extensions Specification</w:t>
+              <w:t>Part 8</w:t>
             </w:r>
           </w:p>
         </w:tc>
@@ -10904,7 +10904,7 @@
           </w:tcPr>
           <w:p>
             <w:r>
-              <w:t>RapidIO Interconnect Specification Part 8: Error Management Extensions Specification</w:t>
+              <w:t>Part 8</w:t>
             </w:r>
           </w:p>
         </w:tc>
@@ -11004,7 +11004,7 @@
           </w:tcPr>
           <w:p>
             <w:r>
-              <w:t>RapidIO Interconnect Specification Part 8: Error Management Extensions Specification</w:t>
+              <w:t>Part 8</w:t>
             </w:r>
           </w:p>
         </w:tc>
@@ -11104,7 +11104,7 @@
           </w:tcPr>
           <w:p>
             <w:r>
-              <w:t>RapidIO Interconnect Specification Part 8: Error Management Extensions Specification</w:t>
+              <w:t>Part 8</w:t>
             </w:r>
           </w:p>
         </w:tc>
@@ -11204,7 +11204,7 @@
           </w:tcPr>
           <w:p>
             <w:r>
-              <w:t>RapidIO Interconnect Specification Part 8: Error Management Extensions Specification</w:t>
+              <w:t>Part 8</w:t>
             </w:r>
           </w:p>
         </w:tc>
@@ -11304,7 +11304,7 @@
           </w:tcPr>
           <w:p>
             <w:r>
-              <w:t>RapidIO Interconnect Specification Part 8: Error Management Extensions Specification</w:t>
+              <w:t>Part 8</w:t>
             </w:r>
           </w:p>
         </w:tc>
@@ -11404,7 +11404,7 @@
           </w:tcPr>
           <w:p>
             <w:r>
-              <w:t>RapidIO Interconnect Specification Part 8: Error Management Extensions Specification</w:t>
+              <w:t>Part 8</w:t>
             </w:r>
           </w:p>
         </w:tc>
@@ -11471,7 +11471,7 @@
           </w:tcPr>
           <w:p>
             <w:r>
-              <w:t>RapidIO Interconnect Specification Part 8: Error Management Extensions Specification</w:t>
+              <w:t>Part 8</w:t>
             </w:r>
           </w:p>
         </w:tc>
@@ -11513,7 +11513,7 @@
           </w:tcPr>
           <w:p>
             <w:r>
-              <w:t>RapidIO Interconnect Specification Part 8: Error Management Extensions Specification</w:t>
+              <w:t>Part 8</w:t>
             </w:r>
           </w:p>
         </w:tc>
@@ -11555,7 +11555,7 @@
           </w:tcPr>
           <w:p>
             <w:r>
-              <w:t>RapidIO Interconnect Specification Part 8: Error Management Extensions Specification</w:t>
+              <w:t>Part 8</w:t>
             </w:r>
           </w:p>
         </w:tc>
@@ -11655,7 +11655,7 @@
           </w:tcPr>
           <w:p>
             <w:r>
-              <w:t>RapidIO Interconnect Specification Part 8: Error Management Extensions Specification</w:t>
+              <w:t>Part 8</w:t>
             </w:r>
           </w:p>
         </w:tc>
@@ -11697,7 +11697,7 @@
           </w:tcPr>
           <w:p>
             <w:r>
-              <w:t>RapidIO Interconnect Specification Part 8: Error Management Extensions Specification</w:t>
+              <w:t>Part 8</w:t>
             </w:r>
           </w:p>
         </w:tc>
@@ -11847,7 +11847,7 @@
           </w:tcPr>
           <w:p>
             <w:r>
-              <w:t>RapidIO Interconnect Specification Part 6: 1x/4x LP-Serial Physical Layer Specification</w:t>
+              <w:t>Part 6</w:t>
             </w:r>
           </w:p>
         </w:tc>
@@ -11889,7 +11889,7 @@
           </w:tcPr>
           <w:p>
             <w:r>
-              <w:t>RapidIO Interconnect Specification Part 6: 1x/4x LP-Serial Physical Layer Specification</w:t>
+              <w:t>Part 6</w:t>
             </w:r>
           </w:p>
         </w:tc>
@@ -11989,7 +11989,7 @@
           </w:tcPr>
           <w:p>
             <w:r>
-              <w:t>RapidIO Interconnect Specification Part 6: 1x/4x LP-Serial Physical Layer Specification</w:t>
+              <w:t>Part 6</w:t>
             </w:r>
           </w:p>
         </w:tc>
@@ -12139,7 +12139,7 @@
           </w:tcPr>
           <w:p>
             <w:r>
-              <w:t>RapidIO Interconnect Specification Part 6: 1x/4x LP-Serial Physical Layer Specification</w:t>
+              <w:t>Part 6</w:t>
             </w:r>
           </w:p>
         </w:tc>
@@ -12289,7 +12289,7 @@
           </w:tcPr>
           <w:p>
             <w:r>
-              <w:t>RapidIO Interconnect Specification Part 6: 1x/4x LP-Serial Physical Layer Specification</w:t>
+              <w:t>Part 6</w:t>
             </w:r>
           </w:p>
         </w:tc>
@@ -12389,7 +12389,7 @@
           </w:tcPr>
           <w:p>
             <w:r>
-              <w:t>RapidIO Interconnect Specification Part 6: 1x/4x LP-Serial Physical Layer Specification</w:t>
+              <w:t>Part 6</w:t>
             </w:r>
           </w:p>
         </w:tc>
@@ -12456,7 +12456,7 @@
           </w:tcPr>
           <w:p>
             <w:r>
-              <w:t>RapidIO Interconnect Specification Part 6: 1x/4x LP-Serial Physical Layer Specification</w:t>
+              <w:t>Part 6</w:t>
             </w:r>
           </w:p>
         </w:tc>
@@ -12498,7 +12498,7 @@
           </w:tcPr>
           <w:p>
             <w:r>
-              <w:t>RapidIO Interconnect Specification Part 6: 1x/4x LP-Serial Physical Layer Specification</w:t>
+              <w:t>Part 6</w:t>
             </w:r>
           </w:p>
         </w:tc>
@@ -12598,7 +12598,7 @@
           </w:tcPr>
           <w:p>
             <w:r>
-              <w:t>RapidIO Interconnect Specification Part 6: 1x/4x LP-Serial Physical Layer Specification</w:t>
+              <w:t>Part 6</w:t>
             </w:r>
           </w:p>
         </w:tc>
@@ -12665,7 +12665,7 @@
           </w:tcPr>
           <w:p>
             <w:r>
-              <w:t>RapidIO Interconnect Specification Part 6: 1x/4x LP-Serial Physical Layer Specification</w:t>
+              <w:t>Part 6</w:t>
             </w:r>
           </w:p>
         </w:tc>
@@ -12732,7 +12732,7 @@
           </w:tcPr>
           <w:p>
             <w:r>
-              <w:t>RapidIO Interconnect Specification Part 6: 1x/4x LP-Serial Physical Layer Specification</w:t>
+              <w:t>Part 6</w:t>
             </w:r>
           </w:p>
         </w:tc>
@@ -12799,7 +12799,7 @@
           </w:tcPr>
           <w:p>
             <w:r>
-              <w:t>RapidIO Interconnect Specification Part 6: 1x/4x LP-Serial Physical Layer Specification</w:t>
+              <w:t>Part 6</w:t>
             </w:r>
           </w:p>
         </w:tc>
@@ -12924,7 +12924,7 @@
           </w:tcPr>
           <w:p>
             <w:r>
-              <w:t>RapidIO Interconnect Specification Part 8: Error Management Extensions Specification</w:t>
+              <w:t>Part 8</w:t>
             </w:r>
           </w:p>
         </w:tc>
@@ -12966,7 +12966,7 @@
           </w:tcPr>
           <w:p>
             <w:r>
-              <w:t>RapidIO Interconnect Specification Part 8: Error Management Extensions Specification</w:t>
+              <w:t>Part 8</w:t>
             </w:r>
           </w:p>
         </w:tc>
@@ -13008,7 +13008,7 @@
           </w:tcPr>
           <w:p>
             <w:r>
-              <w:t>RapidIO Interconnect Specification Part 8: Error Management Extensions Specification</w:t>
+              <w:t>Part 8</w:t>
             </w:r>
           </w:p>
         </w:tc>
@@ -13075,7 +13075,7 @@
           </w:tcPr>
           <w:p>
             <w:r>
-              <w:t>RapidIO Interconnect Specification Part 6: 1x/4x LP-Serial Physical Layer Specification</w:t>
+              <w:t>Part 6</w:t>
             </w:r>
           </w:p>
         </w:tc>
@@ -13117,7 +13117,7 @@
           </w:tcPr>
           <w:p>
             <w:r>
-              <w:t>RapidIO Interconnect Specification Part 6: 1x/4x LP-Serial Physical Layer Specification</w:t>
+              <w:t>Part 6</w:t>
             </w:r>
           </w:p>
         </w:tc>
@@ -13159,7 +13159,7 @@
           </w:tcPr>
           <w:p>
             <w:r>
-              <w:t>RapidIO Interconnect Specification Part 6: 1x/4x LP-Serial Physical Layer Specification</w:t>
+              <w:t>Part 6</w:t>
             </w:r>
           </w:p>
         </w:tc>
@@ -13201,7 +13201,7 @@
           </w:tcPr>
           <w:p>
             <w:r>
-              <w:t>RapidIO Interconnect Specification Part 6: 1x/4x LP-Serial Physical Layer Specification</w:t>
+              <w:t>Part 6</w:t>
             </w:r>
           </w:p>
         </w:tc>
@@ -13243,7 +13243,7 @@
           </w:tcPr>
           <w:p>
             <w:r>
-              <w:t>RapidIO Interconnect Specification Part 6: 1x/4x LP-Serial Physical Layer Specification</w:t>
+              <w:t>Part 6</w:t>
             </w:r>
           </w:p>
         </w:tc>
@@ -13310,7 +13310,7 @@
           </w:tcPr>
           <w:p>
             <w:r>
-              <w:t>RapidIO Interconnect Specification Part 6: 1x/4x LP-Serial Physical Layer Specification</w:t>
+              <w:t>Part 6</w:t>
             </w:r>
           </w:p>
         </w:tc>
@@ -13352,7 +13352,7 @@
           </w:tcPr>
           <w:p>
             <w:r>
-              <w:t>RapidIO Interconnect Specification Part 6: 1x/4x LP-Serial Physical Layer Specification</w:t>
+              <w:t>Part 6</w:t>
             </w:r>
           </w:p>
         </w:tc>
@@ -13394,7 +13394,7 @@
           </w:tcPr>
           <w:p>
             <w:r>
-              <w:t>RapidIO Interconnect Specification Part 6: 1x/4x LP-Serial Physical Layer Specification</w:t>
+              <w:t>Part 6</w:t>
             </w:r>
           </w:p>
         </w:tc>
@@ -13461,7 +13461,7 @@
           </w:tcPr>
           <w:p>
             <w:r>
-              <w:t>RapidIO Interconnect Specification Part 6: 1x/4x LP-Serial Physical Layer Specification</w:t>
+              <w:t>Part 6</w:t>
             </w:r>
           </w:p>
         </w:tc>
@@ -13528,7 +13528,7 @@
           </w:tcPr>
           <w:p>
             <w:r>
-              <w:t>RapidIO Interconnect Specification Part 6: 1x/4x LP-Serial Physical Layer Specification</w:t>
+              <w:t>Part 6</w:t>
             </w:r>
           </w:p>
         </w:tc>
@@ -13570,7 +13570,7 @@
           </w:tcPr>
           <w:p>
             <w:r>
-              <w:t>RapidIO Interconnect Specification Part 6: 1x/4x LP-Serial Physical Layer Specification</w:t>
+              <w:t>Part 6</w:t>
             </w:r>
           </w:p>
         </w:tc>
@@ -13612,7 +13612,7 @@
           </w:tcPr>
           <w:p>
             <w:r>
-              <w:t>RapidIO Interconnect Specification Part 6: 1x/4x LP-Serial Physical Layer Specification</w:t>
+              <w:t>Part 6</w:t>
             </w:r>
           </w:p>
         </w:tc>
@@ -13712,7 +13712,7 @@
           </w:tcPr>
           <w:p>
             <w:r>
-              <w:t>RapidIO Interconnect Specification Part 6: 1x/4x LP-Serial Physical Layer Specification</w:t>
+              <w:t>Part 6</w:t>
             </w:r>
           </w:p>
         </w:tc>
@@ -13754,7 +13754,7 @@
           </w:tcPr>
           <w:p>
             <w:r>
-              <w:t>RapidIO Interconnect Specification Part 6: 1x/4x LP-Serial Physical Layer Specification</w:t>
+              <w:t>Part 6</w:t>
             </w:r>
           </w:p>
         </w:tc>
@@ -13796,7 +13796,7 @@
           </w:tcPr>
           <w:p>
             <w:r>
-              <w:t>RapidIO Interconnect Specification Part 6: 1x/4x LP-Serial Physical Layer Specification</w:t>
+              <w:t>Part 6</w:t>
             </w:r>
           </w:p>
         </w:tc>
@@ -13838,7 +13838,7 @@
           </w:tcPr>
           <w:p>
             <w:r>
-              <w:t>RapidIO Interconnect Specification Part 6: 1x/4x LP-Serial Physical Layer Specification</w:t>
+              <w:t>Part 6</w:t>
             </w:r>
           </w:p>
         </w:tc>
@@ -13880,7 +13880,7 @@
           </w:tcPr>
           <w:p>
             <w:r>
-              <w:t>RapidIO Interconnect Specification Part 6: 1x/4x LP-Serial Physical Layer Specification</w:t>
+              <w:t>Part 6</w:t>
             </w:r>
           </w:p>
         </w:tc>
@@ -13922,7 +13922,7 @@
           </w:tcPr>
           <w:p>
             <w:r>
-              <w:t>RapidIO Interconnect Specification Part 6: 1x/4x LP-Serial Physical Layer Specification</w:t>
+              <w:t>Part 6</w:t>
             </w:r>
           </w:p>
         </w:tc>
@@ -13964,7 +13964,7 @@
           </w:tcPr>
           <w:p>
             <w:r>
-              <w:t>RapidIO Interconnect Specification Part 6: 1x/4x LP-Serial Physical Layer Specification</w:t>
+              <w:t>Part 6</w:t>
             </w:r>
           </w:p>
         </w:tc>
@@ -14006,7 +14006,7 @@
           </w:tcPr>
           <w:p>
             <w:r>
-              <w:t>RapidIO Interconnect Specification Part 6: 1x/4x LP-Serial Physical Layer Specification</w:t>
+              <w:t>Part 6</w:t>
             </w:r>
           </w:p>
         </w:tc>
@@ -14048,7 +14048,7 @@
           </w:tcPr>
           <w:p>
             <w:r>
-              <w:t>RapidIO Interconnect Specification Part 9: Flow Control Logical Layer Extensions Specification</w:t>
+              <w:t>Part 9</w:t>
             </w:r>
           </w:p>
         </w:tc>
@@ -14090,7 +14090,7 @@
           </w:tcPr>
           <w:p>
             <w:r>
-              <w:t>RapidIO Interconnect Specification Part 6: 1x/4x LP-Serial Physical Layer Specification</w:t>
+              <w:t>Part 6</w:t>
             </w:r>
           </w:p>
         </w:tc>
@@ -14157,7 +14157,7 @@
           </w:tcPr>
           <w:p>
             <w:r>
-              <w:t>RapidIO Interconnect Specification Part 6: 1x/4x LP-Serial Physical Layer Specification</w:t>
+              <w:t>Part 6</w:t>
             </w:r>
           </w:p>
         </w:tc>
@@ -14199,7 +14199,7 @@
           </w:tcPr>
           <w:p>
             <w:r>
-              <w:t>RapidIO Interconnect Specification Part 8: Error Management Extensions Specification</w:t>
+              <w:t>Part 8</w:t>
             </w:r>
           </w:p>
         </w:tc>
@@ -14241,7 +14241,7 @@
           </w:tcPr>
           <w:p>
             <w:r>
-              <w:t>RapidIO Interconnect Specification Part 8: Error Management Extensions Specification</w:t>
+              <w:t>Part 8</w:t>
             </w:r>
           </w:p>
         </w:tc>
@@ -14283,7 +14283,7 @@
           </w:tcPr>
           <w:p>
             <w:r>
-              <w:t>RapidIO Interconnect Specification Part 8: Error Management Extensions Specification</w:t>
+              <w:t>Part 8</w:t>
             </w:r>
           </w:p>
         </w:tc>
@@ -14325,7 +14325,7 @@
           </w:tcPr>
           <w:p>
             <w:r>
-              <w:t>RapidIO Interconnect Specification Part 6: 1x/4x LP-Serial Physical Layer Specification</w:t>
+              <w:t>Part 6</w:t>
             </w:r>
           </w:p>
         </w:tc>
@@ -14450,7 +14450,7 @@
           </w:tcPr>
           <w:p>
             <w:r>
-              <w:t>RapidIO Interconnect Specification Part 1: Input/Output Logical Specification</w:t>
+              <w:t>Part 1</w:t>
             </w:r>
           </w:p>
         </w:tc>
@@ -14492,7 +14492,7 @@
           </w:tcPr>
           <w:p>
             <w:r>
-              <w:t>RapidIO Interconnect Specification Part 1: Input/Output Logical Specification</w:t>
+              <w:t>Part 1</w:t>
             </w:r>
           </w:p>
         </w:tc>
@@ -14592,7 +14592,7 @@
           </w:tcPr>
           <w:p>
             <w:r>
-              <w:t>RapidIO Interconnect Specification Part 1: Input/Output Logical Specification</w:t>
+              <w:t>Part 1</w:t>
             </w:r>
           </w:p>
         </w:tc>
@@ -14692,7 +14692,7 @@
           </w:tcPr>
           <w:p>
             <w:r>
-              <w:t>RapidIO Interconnect Specification Part 1: Input/Output Logical Specification</w:t>
+              <w:t>Part 1</w:t>
             </w:r>
           </w:p>
         </w:tc>
@@ -14734,7 +14734,7 @@
           </w:tcPr>
           <w:p>
             <w:r>
-              <w:t>RapidIO Interconnect Specification Part 1: Input/Output Logical Specification</w:t>
+              <w:t>Part 1</w:t>
             </w:r>
           </w:p>
         </w:tc>
@@ -14834,7 +14834,7 @@
           </w:tcPr>
           <w:p>
             <w:r>
-              <w:t>RapidIO Interconnect Specification Part 1: Input/Output Logical Specification</w:t>
+              <w:t>Part 1</w:t>
             </w:r>
           </w:p>
         </w:tc>
@@ -14876,7 +14876,7 @@
           </w:tcPr>
           <w:p>
             <w:r>
-              <w:t>RapidIO Interconnect Specification Part 1: Input/Output Logical Specification</w:t>
+              <w:t>Part 1</w:t>
             </w:r>
           </w:p>
         </w:tc>
@@ -14976,7 +14976,7 @@
           </w:tcPr>
           <w:p>
             <w:r>
-              <w:t>RapidIO Interconnect Specification Part 1: Input/Output Logical Specification</w:t>
+              <w:t>Part 1</w:t>
             </w:r>
           </w:p>
         </w:tc>
@@ -15018,7 +15018,7 @@
           </w:tcPr>
           <w:p>
             <w:r>
-              <w:t>RapidIO Interconnect Specification Part 1: Input/Output Logical Specification</w:t>
+              <w:t>Part 1</w:t>
             </w:r>
           </w:p>
         </w:tc>
@@ -15060,7 +15060,7 @@
           </w:tcPr>
           <w:p>
             <w:r>
-              <w:t>RapidIO Interconnect Specification Part 1: Input/Output Logical Specification</w:t>
+              <w:t>Part 1</w:t>
             </w:r>
           </w:p>
         </w:tc>
@@ -15102,7 +15102,7 @@
           </w:tcPr>
           <w:p>
             <w:r>
-              <w:t>RapidIO Interconnect Specification Part 1: Input/Output Logical Specification</w:t>
+              <w:t>Part 1</w:t>
             </w:r>
           </w:p>
         </w:tc>
@@ -15169,7 +15169,7 @@
           </w:tcPr>
           <w:p>
             <w:r>
-              <w:t>RapidIO Interconnect Specification Part 11: Multicast Extensions Specification</w:t>
+              <w:t>Part 11</w:t>
             </w:r>
           </w:p>
         </w:tc>
@@ -15211,7 +15211,7 @@
           </w:tcPr>
           <w:p>
             <w:r>
-              <w:t>RapidIO Interconnect Specification Part 3: Common Transport Specification</w:t>
+              <w:t>Part 3</w:t>
             </w:r>
           </w:p>
         </w:tc>
@@ -15253,7 +15253,7 @@
           </w:tcPr>
           <w:p>
             <w:r>
-              <w:t>RapidIO Interconnect Specification Part 3: Common Transport Specification</w:t>
+              <w:t>Part 3</w:t>
             </w:r>
           </w:p>
         </w:tc>
@@ -15295,7 +15295,7 @@
           </w:tcPr>
           <w:p>
             <w:r>
-              <w:t>RapidIO Interconnect Specification Part 9: Flow Control Logical Layer Extensions Specification</w:t>
+              <w:t>Part 9</w:t>
             </w:r>
           </w:p>
         </w:tc>
@@ -15337,7 +15337,7 @@
           </w:tcPr>
           <w:p>
             <w:r>
-              <w:t>RapidIO Interconnect Specification Part 6: 1x/4x LP-Serial Physical Layer Specification</w:t>
+              <w:t>Part 6</w:t>
             </w:r>
           </w:p>
         </w:tc>
@@ -15379,7 +15379,7 @@
           </w:tcPr>
           <w:p>
             <w:r>
-              <w:t>RapidIO Interconnect Specification Part 6: 1x/4x LP-Serial Physical Layer Specification</w:t>
+              <w:t>Part 6</w:t>
             </w:r>
           </w:p>
         </w:tc>
@@ -15421,7 +15421,7 @@
           </w:tcPr>
           <w:p>
             <w:r>
-              <w:t>RapidIO Interconnect Specification Part 3: Common Transport Specification</w:t>
+              <w:t>Part 3</w:t>
             </w:r>
           </w:p>
         </w:tc>
@@ -15463,7 +15463,7 @@
           </w:tcPr>
           <w:p>
             <w:r>
-              <w:t>RapidIO Interconnect Specification Part 1: Input/Output Logical Specification</w:t>
+              <w:t>Part 1</w:t>
             </w:r>
           </w:p>
         </w:tc>
@@ -15505,7 +15505,7 @@
           </w:tcPr>
           <w:p>
             <w:r>
-              <w:t>RapidIO Interconnect Specification Part 1: Input/Output Logical Specification</w:t>
+              <w:t>Part 1</w:t>
             </w:r>
           </w:p>
         </w:tc>
@@ -15630,7 +15630,7 @@
           </w:tcPr>
           <w:p>
             <w:r>
-              <w:t>RapidIO Interconnect Specification Part 1: Input/Output Logical Specification</w:t>
+              <w:t>Part 1</w:t>
             </w:r>
           </w:p>
         </w:tc>
@@ -15672,7 +15672,7 @@
           </w:tcPr>
           <w:p>
             <w:r>
-              <w:t>RapidIO Interconnect Specification Part 1: Input/Output Logical Specification</w:t>
+              <w:t>Part 1</w:t>
             </w:r>
           </w:p>
         </w:tc>
@@ -15772,7 +15772,7 @@
           </w:tcPr>
           <w:p>
             <w:r>
-              <w:t>RapidIO Interconnect Specification Part 5: Globally Shared Memory Logical Specification</w:t>
+              <w:t>Part 5</w:t>
             </w:r>
           </w:p>
         </w:tc>
@@ -15814,7 +15814,7 @@
           </w:tcPr>
           <w:p>
             <w:r>
-              <w:t>RapidIO Interconnect Specification Part 5: Globally Shared Memory Logical Specification</w:t>
+              <w:t>Part 5</w:t>
             </w:r>
           </w:p>
         </w:tc>
@@ -15856,7 +15856,7 @@
           </w:tcPr>
           <w:p>
             <w:r>
-              <w:t>RapidIO Interconnect Specification Part 5: Globally Shared Memory Logical Specification</w:t>
+              <w:t>Part 5</w:t>
             </w:r>
           </w:p>
         </w:tc>
@@ -15898,7 +15898,7 @@
           </w:tcPr>
           <w:p>
             <w:r>
-              <w:t>RapidIO Interconnect Specification Part 5: Globally Shared Memory Logical Specification</w:t>
+              <w:t>Part 5</w:t>
             </w:r>
           </w:p>
         </w:tc>
@@ -15940,7 +15940,7 @@
           </w:tcPr>
           <w:p>
             <w:r>
-              <w:t>RapidIO Interconnect Specification Part 5: Globally Shared Memory Logical Specification</w:t>
+              <w:t>Part 5</w:t>
             </w:r>
           </w:p>
         </w:tc>
@@ -15982,7 +15982,7 @@
           </w:tcPr>
           <w:p>
             <w:r>
-              <w:t>RapidIO Interconnect Specification Part 5: Globally Shared Memory Logical Specification</w:t>
+              <w:t>Part 5</w:t>
             </w:r>
           </w:p>
         </w:tc>
@@ -16024,7 +16024,7 @@
           </w:tcPr>
           <w:p>
             <w:r>
-              <w:t>RapidIO Interconnect Specification Part 5: Globally Shared Memory Logical Specification</w:t>
+              <w:t>Part 5</w:t>
             </w:r>
           </w:p>
         </w:tc>
@@ -16066,7 +16066,7 @@
           </w:tcPr>
           <w:p>
             <w:r>
-              <w:t>RapidIO Interconnect Specification Part 5: Globally Shared Memory Logical Specification</w:t>
+              <w:t>Part 5</w:t>
             </w:r>
           </w:p>
         </w:tc>
@@ -16108,7 +16108,7 @@
           </w:tcPr>
           <w:p>
             <w:r>
-              <w:t>RapidIO Interconnect Specification Part 5: Globally Shared Memory Logical Specification</w:t>
+              <w:t>Part 5</w:t>
             </w:r>
           </w:p>
         </w:tc>
@@ -16150,7 +16150,7 @@
           </w:tcPr>
           <w:p>
             <w:r>
-              <w:t>RapidIO Interconnect Specification Part 5: Globally Shared Memory Logical Specification</w:t>
+              <w:t>Part 5</w:t>
             </w:r>
           </w:p>
         </w:tc>
@@ -16217,7 +16217,7 @@
           </w:tcPr>
           <w:p>
             <w:r>
-              <w:t>RapidIO Interconnect Specification Part 10: Data Streaming Logical Specification</w:t>
+              <w:t>Part 10</w:t>
             </w:r>
           </w:p>
         </w:tc>
@@ -16259,7 +16259,7 @@
           </w:tcPr>
           <w:p>
             <w:r>
-              <w:t>RapidIO Interconnect Specification Part 10: Data Streaming Logical Specification</w:t>
+              <w:t>Part 10</w:t>
             </w:r>
           </w:p>
         </w:tc>
@@ -16301,7 +16301,7 @@
           </w:tcPr>
           <w:p>
             <w:r>
-              <w:t>RapidIO Interconnect Specification Part 1: Input/Output Logical Specification</w:t>
+              <w:t>Part 1</w:t>
             </w:r>
           </w:p>
         </w:tc>
@@ -16343,7 +16343,7 @@
           </w:tcPr>
           <w:p>
             <w:r>
-              <w:t>RapidIO Interconnect Specification Part 1: Input/Output Logical Specification</w:t>
+              <w:t>Part 1</w:t>
             </w:r>
           </w:p>
         </w:tc>
@@ -16385,7 +16385,7 @@
           </w:tcPr>
           <w:p>
             <w:r>
-              <w:t>RapidIO Interconnect Specification Part 1: Input/Output Logical Specification</w:t>
+              <w:t>Part 1</w:t>
             </w:r>
           </w:p>
         </w:tc>
@@ -16427,7 +16427,7 @@
           </w:tcPr>
           <w:p>
             <w:r>
-              <w:t>RapidIO Interconnect Specification Part 1: Input/Output Logical Specification</w:t>
+              <w:t>Part 1</w:t>
             </w:r>
           </w:p>
         </w:tc>
@@ -16469,7 +16469,7 @@
           </w:tcPr>
           <w:p>
             <w:r>
-              <w:t>RapidIO Interconnect Specification Part 2: Message Passing Logical Specification</w:t>
+              <w:t>Part 2</w:t>
             </w:r>
           </w:p>
         </w:tc>
@@ -16511,7 +16511,7 @@
           </w:tcPr>
           <w:p>
             <w:r>
-              <w:t>RapidIO Interconnect Specification Part 2: Message Passing Logical Specification</w:t>
+              <w:t>Part 2</w:t>
             </w:r>
           </w:p>
         </w:tc>
@@ -16553,7 +16553,7 @@
           </w:tcPr>
           <w:p>
             <w:r>
-              <w:t>RapidIO Interconnect Specification Part 1: Input/Output Logical Specification</w:t>
+              <w:t>Part 1</w:t>
             </w:r>
           </w:p>
         </w:tc>
@@ -16595,7 +16595,7 @@
           </w:tcPr>
           <w:p>
             <w:r>
-              <w:t>RapidIO Interconnect Specification Part 1: Input/Output Logical Specification</w:t>
+              <w:t>Part 1</w:t>
             </w:r>
           </w:p>
         </w:tc>
@@ -16637,7 +16637,7 @@
           </w:tcPr>
           <w:p>
             <w:r>
-              <w:t>RapidIO Interconnect Specification Part 1: Input/Output Logical Specification</w:t>
+              <w:t>Part 1</w:t>
             </w:r>
           </w:p>
         </w:tc>
@@ -16679,7 +16679,7 @@
           </w:tcPr>
           <w:p>
             <w:r>
-              <w:t>RapidIO Interconnect Specification Part 1: Input/Output Logical Specification</w:t>
+              <w:t>Part 1</w:t>
             </w:r>
           </w:p>
         </w:tc>
@@ -16721,7 +16721,7 @@
           </w:tcPr>
           <w:p>
             <w:r>
-              <w:t>RapidIO Interconnect Specification Part 1: Input/Output Logical Specification</w:t>
+              <w:t>Part 1</w:t>
             </w:r>
           </w:p>
         </w:tc>
@@ -16763,7 +16763,7 @@
           </w:tcPr>
           <w:p>
             <w:r>
-              <w:t>RapidIO Interconnect Specification Part 1: Input/Output Logical Specification</w:t>
+              <w:t>Part 1</w:t>
             </w:r>
           </w:p>
         </w:tc>
@@ -16805,7 +16805,7 @@
           </w:tcPr>
           <w:p>
             <w:r>
-              <w:t>RapidIO Interconnect Specification Part 1: Input/Output Logical Specification</w:t>
+              <w:t>Part 1</w:t>
             </w:r>
           </w:p>
         </w:tc>
@@ -16847,7 +16847,7 @@
           </w:tcPr>
           <w:p>
             <w:r>
-              <w:t>RapidIO Interconnect Specification Part 1: Input/Output Logical Specification</w:t>
+              <w:t>Part 1</w:t>
             </w:r>
           </w:p>
         </w:tc>
@@ -16889,7 +16889,7 @@
           </w:tcPr>
           <w:p>
             <w:r>
-              <w:t>RapidIO Interconnect Specification Part 10: Data Streaming Logical Specification</w:t>
+              <w:t>Part 10</w:t>
             </w:r>
           </w:p>
         </w:tc>
@@ -16989,7 +16989,7 @@
           </w:tcPr>
           <w:p>
             <w:r>
-              <w:t>RapidIO Interconnect Specification Part 5: Globally Shared Memory Logical Specification</w:t>
+              <w:t>Part 5</w:t>
             </w:r>
           </w:p>
         </w:tc>
@@ -17031,7 +17031,7 @@
           </w:tcPr>
           <w:p>
             <w:r>
-              <w:t>RapidIO Interconnect Specification Part 5: Globally Shared Memory Logical Specification</w:t>
+              <w:t>Part 5</w:t>
             </w:r>
           </w:p>
         </w:tc>
@@ -17073,7 +17073,7 @@
           </w:tcPr>
           <w:p>
             <w:r>
-              <w:t>RapidIO Interconnect Specification Part 5: Globally Shared Memory Logical Specification</w:t>
+              <w:t>Part 5</w:t>
             </w:r>
           </w:p>
         </w:tc>
@@ -17115,7 +17115,7 @@
           </w:tcPr>
           <w:p>
             <w:r>
-              <w:t>RapidIO Interconnect Specification Part 5: Globally Shared Memory Logical Specification</w:t>
+              <w:t>Part 5</w:t>
             </w:r>
           </w:p>
         </w:tc>
@@ -17157,7 +17157,7 @@
           </w:tcPr>
           <w:p>
             <w:r>
-              <w:t>RapidIO Interconnect Specification Part 5: Globally Shared Memory Logical Specification</w:t>
+              <w:t>Part 5</w:t>
             </w:r>
           </w:p>
         </w:tc>
@@ -17199,7 +17199,7 @@
           </w:tcPr>
           <w:p>
             <w:r>
-              <w:t>RapidIO Interconnect Specification Part 5: Globally Shared Memory Logical Specification</w:t>
+              <w:t>Part 5</w:t>
             </w:r>
           </w:p>
         </w:tc>
@@ -17241,7 +17241,7 @@
           </w:tcPr>
           <w:p>
             <w:r>
-              <w:t>RapidIO Interconnect Specification Part 5: Globally Shared Memory Logical Specification</w:t>
+              <w:t>Part 5</w:t>
             </w:r>
           </w:p>
         </w:tc>
@@ -17283,7 +17283,7 @@
           </w:tcPr>
           <w:p>
             <w:r>
-              <w:t>RapidIO Interconnect Specification Part 5: Globally Shared Memory Logical Specification</w:t>
+              <w:t>Part 5</w:t>
             </w:r>
           </w:p>
         </w:tc>
@@ -17325,7 +17325,7 @@
           </w:tcPr>
           <w:p>
             <w:r>
-              <w:t>RapidIO Interconnect Specification Part 5: Globally Shared Memory Logical Specification</w:t>
+              <w:t>Part 5</w:t>
             </w:r>
           </w:p>
         </w:tc>
@@ -17367,7 +17367,7 @@
           </w:tcPr>
           <w:p>
             <w:r>
-              <w:t>RapidIO Interconnect Specification Part 5: Globally Shared Memory Logical Specification</w:t>
+              <w:t>Part 5</w:t>
             </w:r>
           </w:p>
         </w:tc>
@@ -17434,7 +17434,7 @@
           </w:tcPr>
           <w:p>
             <w:r>
-              <w:t>RapidIO Interconnect Specification Part 10: Data Streaming Logical Specification</w:t>
+              <w:t>Part 10</w:t>
             </w:r>
           </w:p>
         </w:tc>
@@ -17476,7 +17476,7 @@
           </w:tcPr>
           <w:p>
             <w:r>
-              <w:t>RapidIO Interconnect Specification Part 10: Data Streaming Logical Specification</w:t>
+              <w:t>Part 10</w:t>
             </w:r>
           </w:p>
         </w:tc>
@@ -17518,7 +17518,7 @@
           </w:tcPr>
           <w:p>
             <w:r>
-              <w:t>RapidIO Interconnect Specification Part 1: Input/Output Logical Specification</w:t>
+              <w:t>Part 1</w:t>
             </w:r>
           </w:p>
         </w:tc>
@@ -17560,7 +17560,7 @@
           </w:tcPr>
           <w:p>
             <w:r>
-              <w:t>RapidIO Interconnect Specification Part 1: Input/Output Logical Specification</w:t>
+              <w:t>Part 1</w:t>
             </w:r>
           </w:p>
         </w:tc>
@@ -17602,7 +17602,7 @@
           </w:tcPr>
           <w:p>
             <w:r>
-              <w:t>RapidIO Interconnect Specification Part 1: Input/Output Logical Specification</w:t>
+              <w:t>Part 1</w:t>
             </w:r>
           </w:p>
         </w:tc>
@@ -17644,7 +17644,7 @@
           </w:tcPr>
           <w:p>
             <w:r>
-              <w:t>RapidIO Interconnect Specification Part 1: Input/Output Logical Specification</w:t>
+              <w:t>Part 1</w:t>
             </w:r>
           </w:p>
         </w:tc>
@@ -17686,7 +17686,7 @@
           </w:tcPr>
           <w:p>
             <w:r>
-              <w:t>RapidIO Interconnect Specification Part 2: Message Passing Logical Specification</w:t>
+              <w:t>Part 2</w:t>
             </w:r>
           </w:p>
         </w:tc>
@@ -17728,7 +17728,7 @@
           </w:tcPr>
           <w:p>
             <w:r>
-              <w:t>RapidIO Interconnect Specification Part 2: Message Passing Logical Specification</w:t>
+              <w:t>Part 2</w:t>
             </w:r>
           </w:p>
         </w:tc>
@@ -17770,7 +17770,7 @@
           </w:tcPr>
           <w:p>
             <w:r>
-              <w:t>RapidIO Interconnect Specification Part 1: Input/Output Logical Specification</w:t>
+              <w:t>Part 1</w:t>
             </w:r>
           </w:p>
         </w:tc>
@@ -17812,7 +17812,7 @@
           </w:tcPr>
           <w:p>
             <w:r>
-              <w:t>RapidIO Interconnect Specification Part 1: Input/Output Logical Specification</w:t>
+              <w:t>Part 1</w:t>
             </w:r>
           </w:p>
         </w:tc>
@@ -17854,7 +17854,7 @@
           </w:tcPr>
           <w:p>
             <w:r>
-              <w:t>RapidIO Interconnect Specification Part 1: Input/Output Logical Specification</w:t>
+              <w:t>Part 1</w:t>
             </w:r>
           </w:p>
         </w:tc>
@@ -17896,7 +17896,7 @@
           </w:tcPr>
           <w:p>
             <w:r>
-              <w:t>RapidIO Interconnect Specification Part 1: Input/Output Logical Specification</w:t>
+              <w:t>Part 1</w:t>
             </w:r>
           </w:p>
         </w:tc>
@@ -17938,7 +17938,7 @@
           </w:tcPr>
           <w:p>
             <w:r>
-              <w:t>RapidIO Interconnect Specification Part 1: Input/Output Logical Specification</w:t>
+              <w:t>Part 1</w:t>
             </w:r>
           </w:p>
         </w:tc>
@@ -17980,7 +17980,7 @@
           </w:tcPr>
           <w:p>
             <w:r>
-              <w:t>RapidIO Interconnect Specification Part 1: Input/Output Logical Specification</w:t>
+              <w:t>Part 1</w:t>
             </w:r>
           </w:p>
         </w:tc>
@@ -18022,7 +18022,7 @@
           </w:tcPr>
           <w:p>
             <w:r>
-              <w:t>RapidIO Interconnect Specification Part 1: Input/Output Logical Specification</w:t>
+              <w:t>Part 1</w:t>
             </w:r>
           </w:p>
         </w:tc>
@@ -18064,7 +18064,7 @@
           </w:tcPr>
           <w:p>
             <w:r>
-              <w:t>RapidIO Interconnect Specification Part 1: Input/Output Logical Specification</w:t>
+              <w:t>Part 1</w:t>
             </w:r>
           </w:p>
         </w:tc>
@@ -18106,7 +18106,7 @@
           </w:tcPr>
           <w:p>
             <w:r>
-              <w:t>RapidIO Interconnect Specification Part 10: Data Streaming Logical Specification</w:t>
+              <w:t>Part 10</w:t>
             </w:r>
           </w:p>
         </w:tc>
@@ -18206,7 +18206,7 @@
           </w:tcPr>
           <w:p>
             <w:r>
-              <w:t>RapidIO Interconnect Specification Part 11: Multicast Extensions Specification</w:t>
+              <w:t>Part 11</w:t>
             </w:r>
           </w:p>
         </w:tc>
@@ -18356,7 +18356,7 @@
           </w:tcPr>
           <w:p>
             <w:r>
-              <w:t>RapidIO Interconnect Specification Part 3: Common Transport Specification</w:t>
+              <w:t>Part 3</w:t>
             </w:r>
           </w:p>
         </w:tc>
@@ -18456,7 +18456,7 @@
           </w:tcPr>
           <w:p>
             <w:r>
-              <w:t>RapidIO Interconnect Specification Part 11: Multicast Extensions Specification</w:t>
+              <w:t>Part 11</w:t>
             </w:r>
           </w:p>
         </w:tc>
@@ -18498,7 +18498,7 @@
           </w:tcPr>
           <w:p>
             <w:r>
-              <w:t>RapidIO Interconnect Specification Part 11: Multicast Extensions Specification</w:t>
+              <w:t>Part 11</w:t>
             </w:r>
           </w:p>
         </w:tc>
@@ -18540,7 +18540,7 @@
           </w:tcPr>
           <w:p>
             <w:r>
-              <w:t>RapidIO Interconnect Specification Part 11: Multicast Extensions Specification</w:t>
+              <w:t>Part 11</w:t>
             </w:r>
           </w:p>
         </w:tc>
@@ -18582,7 +18582,7 @@
           </w:tcPr>
           <w:p>
             <w:r>
-              <w:t>RapidIO Interconnect Specification Part 11: Multicast Extensions Specification</w:t>
+              <w:t>Part 11</w:t>
             </w:r>
           </w:p>
         </w:tc>
@@ -18682,7 +18682,7 @@
           </w:tcPr>
           <w:p>
             <w:r>
-              <w:t>RapidIO Interconnect Specification Part 10: Data Streaming Logical Specification</w:t>
+              <w:t>Part 10</w:t>
             </w:r>
           </w:p>
         </w:tc>
@@ -18724,7 +18724,7 @@
           </w:tcPr>
           <w:p>
             <w:r>
-              <w:t>RapidIO Interconnect Specification Part 10: Data Streaming Logical Specification</w:t>
+              <w:t>Part 10</w:t>
             </w:r>
           </w:p>
         </w:tc>
@@ -18849,7 +18849,7 @@
           </w:tcPr>
           <w:p>
             <w:r>
-              <w:t>RapidIO Interconnect Specification Part 10: Data Streaming Logical Specification</w:t>
+              <w:t>Part 10</w:t>
             </w:r>
           </w:p>
         </w:tc>
@@ -18974,7 +18974,7 @@
           </w:tcPr>
           <w:p>
             <w:r>
-              <w:t>RapidIO Interconnect Specification Part 1: Input/Output Logical Specification</w:t>
+              <w:t>Part 1</w:t>
             </w:r>
           </w:p>
         </w:tc>
@@ -19099,7 +19099,7 @@
           </w:tcPr>
           <w:p>
             <w:r>
-              <w:t>RapidIO Interconnect Specification Part 1: Input/Output Logical Specification</w:t>
+              <w:t>Part 1</w:t>
             </w:r>
           </w:p>
         </w:tc>
@@ -19141,7 +19141,7 @@
           </w:tcPr>
           <w:p>
             <w:r>
-              <w:t>RapidIO Interconnect Specification Part 1: Input/Output Logical Specification</w:t>
+              <w:t>Part 1</w:t>
             </w:r>
           </w:p>
         </w:tc>
@@ -19241,7 +19241,7 @@
           </w:tcPr>
           <w:p>
             <w:r>
-              <w:t>RapidIO Interconnect Specification Part 1: Input/Output Logical Specification</w:t>
+              <w:t>Part 1</w:t>
             </w:r>
           </w:p>
         </w:tc>
@@ -19283,7 +19283,7 @@
           </w:tcPr>
           <w:p>
             <w:r>
-              <w:t>RapidIO Interconnect Specification Part 1: Input/Output Logical Specification</w:t>
+              <w:t>Part 1</w:t>
             </w:r>
           </w:p>
         </w:tc>
@@ -19408,7 +19408,7 @@
           </w:tcPr>
           <w:p>
             <w:r>
-              <w:t>RapidIO Interconnect Specification Part 3: Common Transport Specification</w:t>
+              <w:t>Part 3</w:t>
             </w:r>
           </w:p>
         </w:tc>
@@ -19450,7 +19450,7 @@
           </w:tcPr>
           <w:p>
             <w:r>
-              <w:t>RapidIO Interconnect Specification Part 3: Common Transport Specification</w:t>
+              <w:t>Part 3</w:t>
             </w:r>
           </w:p>
         </w:tc>
@@ -19575,7 +19575,7 @@
           </w:tcPr>
           <w:p>
             <w:r>
-              <w:t>RapidIO Interconnect Specification Part 3: Common Transport Specification</w:t>
+              <w:t>Part 3</w:t>
             </w:r>
           </w:p>
         </w:tc>
@@ -19675,7 +19675,7 @@
           </w:tcPr>
           <w:p>
             <w:r>
-              <w:t>RapidIO Interconnect Specification Part 3: Common Transport Specification</w:t>
+              <w:t>Part 3</w:t>
             </w:r>
           </w:p>
         </w:tc>
@@ -19775,7 +19775,7 @@
           </w:tcPr>
           <w:p>
             <w:r>
-              <w:t>RapidIO Interconnect Specification Part 3: Common Transport Specification</w:t>
+              <w:t>Part 3</w:t>
             </w:r>
           </w:p>
         </w:tc>
@@ -19842,7 +19842,7 @@
           </w:tcPr>
           <w:p>
             <w:r>
-              <w:t>RapidIO Interconnect Specification Part 3: Common Transport Specification</w:t>
+              <w:t>Part 3</w:t>
             </w:r>
           </w:p>
         </w:tc>
@@ -19884,7 +19884,7 @@
           </w:tcPr>
           <w:p>
             <w:r>
-              <w:t>RapidIO Interconnect Specification Part 3: Common Transport Specification</w:t>
+              <w:t>Part 3</w:t>
             </w:r>
           </w:p>
         </w:tc>
@@ -19984,7 +19984,7 @@
           </w:tcPr>
           <w:p>
             <w:r>
-              <w:t>RapidIO Interconnect Specification Part 3: Common Transport Specification</w:t>
+              <w:t>Part 3</w:t>
             </w:r>
           </w:p>
         </w:tc>
@@ -20026,7 +20026,7 @@
           </w:tcPr>
           <w:p>
             <w:r>
-              <w:t>RapidIO Interconnect Specification Part 3: Common Transport Specification</w:t>
+              <w:t>Part 3</w:t>
             </w:r>
           </w:p>
         </w:tc>
@@ -20068,7 +20068,7 @@
           </w:tcPr>
           <w:p>
             <w:r>
-              <w:t>RapidIO Interconnect Specification Part 3: Common Transport Specification</w:t>
+              <w:t>Part 3</w:t>
             </w:r>
           </w:p>
         </w:tc>
@@ -20110,7 +20110,7 @@
           </w:tcPr>
           <w:p>
             <w:r>
-              <w:t>RapidIO Interconnect Specification Part 3: Common Transport Specification</w:t>
+              <w:t>Part 3</w:t>
             </w:r>
           </w:p>
         </w:tc>
@@ -20235,7 +20235,7 @@
           </w:tcPr>
           <w:p>
             <w:r>
-              <w:t>RapidIO Interconnect Specification Part 3: Common Transport Specification</w:t>
+              <w:t>Part 3</w:t>
             </w:r>
           </w:p>
         </w:tc>
@@ -20335,7 +20335,7 @@
           </w:tcPr>
           <w:p>
             <w:r>
-              <w:t>RapidIO Interconnect Specification Part 11: Multicast Extensions Specification</w:t>
+              <w:t>Part 11</w:t>
             </w:r>
           </w:p>
         </w:tc>
@@ -20377,7 +20377,7 @@
           </w:tcPr>
           <w:p>
             <w:r>
-              <w:t>RapidIO Interconnect Specification Part 11: Multicast Extensions Specification</w:t>
+              <w:t>Part 11</w:t>
             </w:r>
           </w:p>
         </w:tc>
@@ -20444,7 +20444,7 @@
           </w:tcPr>
           <w:p>
             <w:r>
-              <w:t>RapidIO Interconnect Specification Part 11: Multicast Extensions Specification</w:t>
+              <w:t>Part 11</w:t>
             </w:r>
           </w:p>
         </w:tc>
@@ -20511,7 +20511,7 @@
           </w:tcPr>
           <w:p>
             <w:r>
-              <w:t>RapidIO Interconnect Specification Part 11: Multicast Extensions Specification</w:t>
+              <w:t>Part 11</w:t>
             </w:r>
           </w:p>
         </w:tc>
@@ -20611,7 +20611,7 @@
           </w:tcPr>
           <w:p>
             <w:r>
-              <w:t>RapidIO Interconnect Specification Part 11: Multicast Extensions Specification</w:t>
+              <w:t>Part 11</w:t>
             </w:r>
           </w:p>
         </w:tc>
@@ -20653,7 +20653,7 @@
           </w:tcPr>
           <w:p>
             <w:r>
-              <w:t>RapidIO Interconnect Specification Part 11: Multicast Extensions Specification</w:t>
+              <w:t>Part 11</w:t>
             </w:r>
           </w:p>
         </w:tc>
@@ -20695,7 +20695,7 @@
           </w:tcPr>
           <w:p>
             <w:r>
-              <w:t>RapidIO Interconnect Specification Part 11: Multicast Extensions Specification</w:t>
+              <w:t>Part 11</w:t>
             </w:r>
           </w:p>
         </w:tc>
@@ -20795,7 +20795,7 @@
           </w:tcPr>
           <w:p>
             <w:r>
-              <w:t>RapidIO Interconnect Specification Part 11: Multicast Extensions Specification</w:t>
+              <w:t>Part 11</w:t>
             </w:r>
           </w:p>
         </w:tc>
@@ -20837,7 +20837,7 @@
           </w:tcPr>
           <w:p>
             <w:r>
-              <w:t>RapidIO Interconnect Specification Part 11: Multicast Extensions Specification</w:t>
+              <w:t>Part 11</w:t>
             </w:r>
           </w:p>
         </w:tc>
@@ -20879,7 +20879,7 @@
           </w:tcPr>
           <w:p>
             <w:r>
-              <w:t>RapidIO Interconnect Specification Part 11: Multicast Extensions Specification</w:t>
+              <w:t>Part 11</w:t>
             </w:r>
           </w:p>
         </w:tc>
@@ -20921,7 +20921,7 @@
           </w:tcPr>
           <w:p>
             <w:r>
-              <w:t>RapidIO Interconnect Specification Part 11: Multicast Extensions Specification</w:t>
+              <w:t>Part 11</w:t>
             </w:r>
           </w:p>
         </w:tc>
@@ -20963,7 +20963,7 @@
           </w:tcPr>
           <w:p>
             <w:r>
-              <w:t>RapidIO Interconnect Specification Part 11: Multicast Extensions Specification</w:t>
+              <w:t>Part 11</w:t>
             </w:r>
           </w:p>
         </w:tc>
@@ -21005,7 +21005,7 @@
           </w:tcPr>
           <w:p>
             <w:r>
-              <w:t>RapidIO Interconnect Specification Part 11: Multicast Extensions Specification</w:t>
+              <w:t>Part 11</w:t>
             </w:r>
           </w:p>
         </w:tc>

</xml_diff>